<commit_message>
Fichier Explication a été modifiée
</commit_message>
<xml_diff>
--- a/Explication.docx
+++ b/Explication.docx
@@ -5,16 +5,67 @@
     <w:p>
       <w:pPr>
         <w:pStyle w:val="NormalWeb"/>
-        <w:shd w:val="clear" w:color="auto" w:fill="FFFFFF"/>
+        <w:pBdr>
+          <w:top w:val="single" w:sz="4" w:space="1" w:color="auto"/>
+          <w:left w:val="single" w:sz="4" w:space="4" w:color="auto"/>
+          <w:bottom w:val="single" w:sz="4" w:space="1" w:color="auto"/>
+          <w:right w:val="single" w:sz="4" w:space="4" w:color="auto"/>
+        </w:pBdr>
+        <w:shd w:val="clear" w:color="auto" w:fill="D9D9D9" w:themeFill="background1" w:themeFillShade="D9"/>
         <w:spacing w:before="300" w:beforeAutospacing="0" w:after="300" w:afterAutospacing="0"/>
-        <w:rPr>
-          <w:rFonts w:ascii="Segoe UI" w:hAnsi="Segoe UI" w:cs="Segoe UI"/>
-          <w:color w:val="0D0D0D"/>
-        </w:rPr>
-      </w:pPr>
-      <w:r>
-        <w:rPr>
-          <w:rFonts w:ascii="Segoe UI" w:hAnsi="Segoe UI" w:cs="Segoe UI"/>
+        <w:jc w:val="center"/>
+        <w:rPr>
+          <w:b/>
+          <w:bCs/>
+          <w:color w:val="0D0D0D"/>
+          <w:sz w:val="28"/>
+          <w:szCs w:val="28"/>
+        </w:rPr>
+      </w:pPr>
+      <w:r>
+        <w:rPr>
+          <w:b/>
+          <w:bCs/>
+          <w:color w:val="0D0D0D"/>
+          <w:sz w:val="28"/>
+          <w:szCs w:val="28"/>
+        </w:rPr>
+        <w:t>LES MILLIARDAIRES DANS LE MONDE</w:t>
+      </w:r>
+    </w:p>
+    <w:p>
+      <w:pPr>
+        <w:pStyle w:val="NormalWeb"/>
+        <w:shd w:val="clear" w:color="auto" w:fill="FFFFFF"/>
+        <w:spacing w:before="300" w:beforeAutospacing="0" w:after="300" w:afterAutospacing="0"/>
+        <w:rPr>
+          <w:b/>
+          <w:bCs/>
+          <w:color w:val="0D0D0D"/>
+          <w:u w:val="single"/>
+        </w:rPr>
+      </w:pPr>
+      <w:r>
+        <w:rPr>
+          <w:b/>
+          <w:bCs/>
+          <w:color w:val="0D0D0D"/>
+          <w:u w:val="single"/>
+        </w:rPr>
+        <w:t>CONTEXTE</w:t>
+      </w:r>
+    </w:p>
+    <w:p>
+      <w:pPr>
+        <w:pStyle w:val="NormalWeb"/>
+        <w:shd w:val="clear" w:color="auto" w:fill="FFFFFF"/>
+        <w:spacing w:before="300" w:beforeAutospacing="0" w:after="300" w:afterAutospacing="0"/>
+        <w:rPr>
+          <w:color w:val="0D0D0D"/>
+        </w:rPr>
+      </w:pPr>
+      <w:r>
+        <w:rPr>
           <w:color w:val="0D0D0D"/>
         </w:rPr>
         <w:t>Ce jeu de données contient diverses informations sur les personnes les plus riches du monde, réparties dans différentes colonnes pouvant être regroupées en trois types différents :</w:t>
@@ -26,13 +77,11 @@
         <w:shd w:val="clear" w:color="auto" w:fill="FFFFFF"/>
         <w:spacing w:before="300" w:beforeAutospacing="0" w:after="300" w:afterAutospacing="0"/>
         <w:rPr>
-          <w:rFonts w:ascii="Segoe UI" w:hAnsi="Segoe UI" w:cs="Segoe UI"/>
-          <w:color w:val="0D0D0D"/>
-        </w:rPr>
-      </w:pPr>
-      <w:r>
-        <w:rPr>
-          <w:rFonts w:ascii="Segoe UI" w:hAnsi="Segoe UI" w:cs="Segoe UI"/>
+          <w:color w:val="0D0D0D"/>
+        </w:rPr>
+      </w:pPr>
+      <w:r>
+        <w:rPr>
           <w:color w:val="0D0D0D"/>
         </w:rPr>
         <w:t>Informations liées à l'entreprise : Ces colonnes contiennent des données sur le secteur d'activité dans lequel opèrent les milliardaires, leur source de richesse, leur richesse totale et la position qu'ils occupent dans le classement.</w:t>
@@ -44,13 +93,11 @@
         <w:shd w:val="clear" w:color="auto" w:fill="FFFFFF"/>
         <w:spacing w:before="300" w:beforeAutospacing="0" w:after="300" w:afterAutospacing="0"/>
         <w:rPr>
-          <w:rFonts w:ascii="Segoe UI" w:hAnsi="Segoe UI" w:cs="Segoe UI"/>
-          <w:color w:val="0D0D0D"/>
-        </w:rPr>
-      </w:pPr>
-      <w:r>
-        <w:rPr>
-          <w:rFonts w:ascii="Segoe UI" w:hAnsi="Segoe UI" w:cs="Segoe UI"/>
+          <w:color w:val="0D0D0D"/>
+        </w:rPr>
+      </w:pPr>
+      <w:r>
+        <w:rPr>
           <w:color w:val="0D0D0D"/>
         </w:rPr>
         <w:t>Informations personnelles : Telles que le nom, l'âge, la nationalité, le pays et la ville de résidence.</w:t>
@@ -62,35 +109,45 @@
         <w:shd w:val="clear" w:color="auto" w:fill="FFFFFF"/>
         <w:spacing w:before="300" w:beforeAutospacing="0" w:after="0" w:afterAutospacing="0"/>
         <w:rPr>
-          <w:rFonts w:ascii="Segoe UI" w:hAnsi="Segoe UI" w:cs="Segoe UI"/>
-          <w:color w:val="0D0D0D"/>
-        </w:rPr>
-      </w:pPr>
-      <w:r>
-        <w:rPr>
-          <w:rFonts w:ascii="Segoe UI" w:hAnsi="Segoe UI" w:cs="Segoe UI"/>
+          <w:color w:val="0D0D0D"/>
+        </w:rPr>
+      </w:pPr>
+      <w:r>
+        <w:rPr>
           <w:color w:val="0D0D0D"/>
         </w:rPr>
         <w:t>Informations sur l'activité économique : Ces colonnes sont liées au pays dans lequel réside le milliardaire et fournissent différents indicateurs économiques tels que le PIB, l'inscription à l'éducation ou l'indice des prix à la consommation (IPC).</w:t>
       </w:r>
     </w:p>
-    <w:p/>
-    <w:p/>
+    <w:p>
+      <w:pPr>
+        <w:rPr>
+          <w:rFonts w:ascii="Times New Roman" w:hAnsi="Times New Roman" w:cs="Times New Roman"/>
+        </w:rPr>
+      </w:pPr>
+    </w:p>
+    <w:p>
+      <w:pPr>
+        <w:rPr>
+          <w:rFonts w:ascii="Times New Roman" w:hAnsi="Times New Roman" w:cs="Times New Roman"/>
+        </w:rPr>
+      </w:pPr>
+    </w:p>
     <w:p>
       <w:pPr>
         <w:shd w:val="clear" w:color="auto" w:fill="FFFFFF"/>
         <w:spacing w:after="300" w:line="240" w:lineRule="auto"/>
         <w:rPr>
-          <w:rFonts w:ascii="Segoe UI" w:eastAsia="Times New Roman" w:hAnsi="Segoe UI" w:cs="Segoe UI"/>
-          <w:color w:val="0D0D0D"/>
-          <w:sz w:val="24"/>
-          <w:szCs w:val="24"/>
-          <w:lang w:val="fr-BJ" w:eastAsia="fr-BJ"/>
-        </w:rPr>
-      </w:pPr>
-      <w:r>
-        <w:rPr>
-          <w:rFonts w:ascii="Segoe UI" w:eastAsia="Times New Roman" w:hAnsi="Segoe UI" w:cs="Segoe UI"/>
+          <w:rFonts w:ascii="Times New Roman" w:eastAsia="Times New Roman" w:hAnsi="Times New Roman" w:cs="Times New Roman"/>
+          <w:color w:val="0D0D0D"/>
+          <w:sz w:val="24"/>
+          <w:szCs w:val="24"/>
+          <w:lang w:val="fr-BJ" w:eastAsia="fr-BJ"/>
+        </w:rPr>
+      </w:pPr>
+      <w:r>
+        <w:rPr>
+          <w:rFonts w:ascii="Times New Roman" w:eastAsia="Times New Roman" w:hAnsi="Times New Roman" w:cs="Times New Roman"/>
           <w:color w:val="0D0D0D"/>
           <w:sz w:val="24"/>
           <w:szCs w:val="24"/>
@@ -108,22 +165,50 @@
         <w:shd w:val="clear" w:color="auto" w:fill="FFFFFF"/>
         <w:spacing w:after="0" w:line="240" w:lineRule="auto"/>
         <w:rPr>
-          <w:rFonts w:ascii="Segoe UI" w:eastAsia="Times New Roman" w:hAnsi="Segoe UI" w:cs="Segoe UI"/>
-          <w:color w:val="0D0D0D"/>
-          <w:sz w:val="24"/>
-          <w:szCs w:val="24"/>
-          <w:lang w:val="fr-BJ" w:eastAsia="fr-BJ"/>
-        </w:rPr>
-      </w:pPr>
-      <w:r>
-        <w:rPr>
-          <w:rFonts w:ascii="Segoe UI" w:eastAsia="Times New Roman" w:hAnsi="Segoe UI" w:cs="Segoe UI"/>
-          <w:color w:val="0D0D0D"/>
-          <w:sz w:val="24"/>
-          <w:szCs w:val="24"/>
-          <w:lang w:val="fr-BJ" w:eastAsia="fr-BJ"/>
-        </w:rPr>
-        <w:t>position : Classement du milliardaire en fonction de sa richesse.</w:t>
+          <w:rFonts w:ascii="Times New Roman" w:eastAsia="Times New Roman" w:hAnsi="Times New Roman" w:cs="Times New Roman"/>
+          <w:color w:val="0D0D0D"/>
+          <w:sz w:val="24"/>
+          <w:szCs w:val="24"/>
+          <w:lang w:val="fr-BJ" w:eastAsia="fr-BJ"/>
+        </w:rPr>
+      </w:pPr>
+      <w:proofErr w:type="gramStart"/>
+      <w:r>
+        <w:rPr>
+          <w:rFonts w:ascii="Times New Roman" w:eastAsia="Times New Roman" w:hAnsi="Times New Roman" w:cs="Times New Roman"/>
+          <w:b/>
+          <w:bCs/>
+          <w:color w:val="0D0D0D"/>
+          <w:sz w:val="24"/>
+          <w:szCs w:val="24"/>
+          <w:u w:val="single"/>
+          <w:lang w:val="fr-BJ" w:eastAsia="fr-BJ"/>
+        </w:rPr>
+        <w:t>position</w:t>
+      </w:r>
+      <w:proofErr w:type="gramEnd"/>
+      <w:r>
+        <w:rPr>
+          <w:rFonts w:ascii="Times New Roman" w:eastAsia="Times New Roman" w:hAnsi="Times New Roman" w:cs="Times New Roman"/>
+          <w:b/>
+          <w:bCs/>
+          <w:color w:val="0D0D0D"/>
+          <w:sz w:val="24"/>
+          <w:szCs w:val="24"/>
+          <w:u w:val="single"/>
+          <w:lang w:val="fr-BJ" w:eastAsia="fr-BJ"/>
+        </w:rPr>
+        <w:t xml:space="preserve"> </w:t>
+      </w:r>
+      <w:r>
+        <w:rPr>
+          <w:rFonts w:ascii="Times New Roman" w:eastAsia="Times New Roman" w:hAnsi="Times New Roman" w:cs="Times New Roman"/>
+          <w:color w:val="0D0D0D"/>
+          <w:sz w:val="24"/>
+          <w:szCs w:val="24"/>
+          <w:lang w:val="fr-BJ" w:eastAsia="fr-BJ"/>
+        </w:rPr>
+        <w:t>: Classement du milliardaire en fonction de sa richesse.</w:t>
       </w:r>
     </w:p>
     <w:p>
@@ -135,22 +220,52 @@
         <w:shd w:val="clear" w:color="auto" w:fill="FFFFFF"/>
         <w:spacing w:after="0" w:line="240" w:lineRule="auto"/>
         <w:rPr>
-          <w:rFonts w:ascii="Segoe UI" w:eastAsia="Times New Roman" w:hAnsi="Segoe UI" w:cs="Segoe UI"/>
-          <w:color w:val="0D0D0D"/>
-          <w:sz w:val="24"/>
-          <w:szCs w:val="24"/>
-          <w:lang w:val="fr-BJ" w:eastAsia="fr-BJ"/>
-        </w:rPr>
-      </w:pPr>
-      <w:r>
-        <w:rPr>
-          <w:rFonts w:ascii="Segoe UI" w:eastAsia="Times New Roman" w:hAnsi="Segoe UI" w:cs="Segoe UI"/>
-          <w:color w:val="0D0D0D"/>
-          <w:sz w:val="24"/>
-          <w:szCs w:val="24"/>
-          <w:lang w:val="fr-BJ" w:eastAsia="fr-BJ"/>
-        </w:rPr>
-        <w:t>wealth : La richesse du milliardaire mesurée en dollars.</w:t>
+          <w:rFonts w:ascii="Times New Roman" w:eastAsia="Times New Roman" w:hAnsi="Times New Roman" w:cs="Times New Roman"/>
+          <w:color w:val="0D0D0D"/>
+          <w:sz w:val="24"/>
+          <w:szCs w:val="24"/>
+          <w:lang w:val="fr-BJ" w:eastAsia="fr-BJ"/>
+        </w:rPr>
+      </w:pPr>
+      <w:proofErr w:type="spellStart"/>
+      <w:proofErr w:type="gramStart"/>
+      <w:r>
+        <w:rPr>
+          <w:rFonts w:ascii="Times New Roman" w:eastAsia="Times New Roman" w:hAnsi="Times New Roman" w:cs="Times New Roman"/>
+          <w:b/>
+          <w:bCs/>
+          <w:color w:val="0D0D0D"/>
+          <w:sz w:val="24"/>
+          <w:szCs w:val="24"/>
+          <w:u w:val="single"/>
+          <w:lang w:val="fr-BJ" w:eastAsia="fr-BJ"/>
+        </w:rPr>
+        <w:t>wealth</w:t>
+      </w:r>
+      <w:proofErr w:type="spellEnd"/>
+      <w:proofErr w:type="gramEnd"/>
+      <w:r>
+        <w:rPr>
+          <w:rFonts w:ascii="Times New Roman" w:eastAsia="Times New Roman" w:hAnsi="Times New Roman" w:cs="Times New Roman"/>
+          <w:b/>
+          <w:bCs/>
+          <w:color w:val="0D0D0D"/>
+          <w:sz w:val="24"/>
+          <w:szCs w:val="24"/>
+          <w:u w:val="single"/>
+          <w:lang w:val="fr-BJ" w:eastAsia="fr-BJ"/>
+        </w:rPr>
+        <w:t xml:space="preserve"> </w:t>
+      </w:r>
+      <w:r>
+        <w:rPr>
+          <w:rFonts w:ascii="Times New Roman" w:eastAsia="Times New Roman" w:hAnsi="Times New Roman" w:cs="Times New Roman"/>
+          <w:color w:val="0D0D0D"/>
+          <w:sz w:val="24"/>
+          <w:szCs w:val="24"/>
+          <w:lang w:val="fr-BJ" w:eastAsia="fr-BJ"/>
+        </w:rPr>
+        <w:t>: La richesse du milliardaire mesurée en dollars.</w:t>
       </w:r>
     </w:p>
     <w:p>
@@ -162,22 +277,52 @@
         <w:shd w:val="clear" w:color="auto" w:fill="FFFFFF"/>
         <w:spacing w:after="0" w:line="240" w:lineRule="auto"/>
         <w:rPr>
-          <w:rFonts w:ascii="Segoe UI" w:eastAsia="Times New Roman" w:hAnsi="Segoe UI" w:cs="Segoe UI"/>
-          <w:color w:val="0D0D0D"/>
-          <w:sz w:val="24"/>
-          <w:szCs w:val="24"/>
-          <w:lang w:val="fr-BJ" w:eastAsia="fr-BJ"/>
-        </w:rPr>
-      </w:pPr>
-      <w:r>
-        <w:rPr>
-          <w:rFonts w:ascii="Segoe UI" w:eastAsia="Times New Roman" w:hAnsi="Segoe UI" w:cs="Segoe UI"/>
-          <w:color w:val="0D0D0D"/>
-          <w:sz w:val="24"/>
-          <w:szCs w:val="24"/>
-          <w:lang w:val="fr-BJ" w:eastAsia="fr-BJ"/>
-        </w:rPr>
-        <w:t>industry : Secteur dans lequel le milliardaire exerce ses activités commerciales.</w:t>
+          <w:rFonts w:ascii="Times New Roman" w:eastAsia="Times New Roman" w:hAnsi="Times New Roman" w:cs="Times New Roman"/>
+          <w:color w:val="0D0D0D"/>
+          <w:sz w:val="24"/>
+          <w:szCs w:val="24"/>
+          <w:lang w:val="fr-BJ" w:eastAsia="fr-BJ"/>
+        </w:rPr>
+      </w:pPr>
+      <w:proofErr w:type="spellStart"/>
+      <w:proofErr w:type="gramStart"/>
+      <w:r>
+        <w:rPr>
+          <w:rFonts w:ascii="Times New Roman" w:eastAsia="Times New Roman" w:hAnsi="Times New Roman" w:cs="Times New Roman"/>
+          <w:b/>
+          <w:bCs/>
+          <w:color w:val="0D0D0D"/>
+          <w:sz w:val="24"/>
+          <w:szCs w:val="24"/>
+          <w:u w:val="single"/>
+          <w:lang w:val="fr-BJ" w:eastAsia="fr-BJ"/>
+        </w:rPr>
+        <w:t>industry</w:t>
+      </w:r>
+      <w:proofErr w:type="spellEnd"/>
+      <w:proofErr w:type="gramEnd"/>
+      <w:r>
+        <w:rPr>
+          <w:rFonts w:ascii="Times New Roman" w:eastAsia="Times New Roman" w:hAnsi="Times New Roman" w:cs="Times New Roman"/>
+          <w:b/>
+          <w:bCs/>
+          <w:color w:val="0D0D0D"/>
+          <w:sz w:val="24"/>
+          <w:szCs w:val="24"/>
+          <w:u w:val="single"/>
+          <w:lang w:val="fr-BJ" w:eastAsia="fr-BJ"/>
+        </w:rPr>
+        <w:t xml:space="preserve"> </w:t>
+      </w:r>
+      <w:r>
+        <w:rPr>
+          <w:rFonts w:ascii="Times New Roman" w:eastAsia="Times New Roman" w:hAnsi="Times New Roman" w:cs="Times New Roman"/>
+          <w:color w:val="0D0D0D"/>
+          <w:sz w:val="24"/>
+          <w:szCs w:val="24"/>
+          <w:lang w:val="fr-BJ" w:eastAsia="fr-BJ"/>
+        </w:rPr>
+        <w:t>: Secteur dans lequel le milliardaire exerce ses activités commerciales.</w:t>
       </w:r>
     </w:p>
     <w:p>
@@ -189,22 +334,65 @@
         <w:shd w:val="clear" w:color="auto" w:fill="FFFFFF"/>
         <w:spacing w:after="0" w:line="240" w:lineRule="auto"/>
         <w:rPr>
-          <w:rFonts w:ascii="Segoe UI" w:eastAsia="Times New Roman" w:hAnsi="Segoe UI" w:cs="Segoe UI"/>
-          <w:color w:val="0D0D0D"/>
-          <w:sz w:val="24"/>
-          <w:szCs w:val="24"/>
-          <w:lang w:val="fr-BJ" w:eastAsia="fr-BJ"/>
-        </w:rPr>
-      </w:pPr>
-      <w:r>
-        <w:rPr>
-          <w:rFonts w:ascii="Segoe UI" w:eastAsia="Times New Roman" w:hAnsi="Segoe UI" w:cs="Segoe UI"/>
-          <w:color w:val="0D0D0D"/>
-          <w:sz w:val="24"/>
-          <w:szCs w:val="24"/>
-          <w:lang w:val="fr-BJ" w:eastAsia="fr-BJ"/>
-        </w:rPr>
-        <w:t>full_name : Nom complet du milliardaire.</w:t>
+          <w:rFonts w:ascii="Times New Roman" w:eastAsia="Times New Roman" w:hAnsi="Times New Roman" w:cs="Times New Roman"/>
+          <w:color w:val="0D0D0D"/>
+          <w:sz w:val="24"/>
+          <w:szCs w:val="24"/>
+          <w:lang w:val="fr-BJ" w:eastAsia="fr-BJ"/>
+        </w:rPr>
+      </w:pPr>
+      <w:proofErr w:type="spellStart"/>
+      <w:proofErr w:type="gramStart"/>
+      <w:r>
+        <w:rPr>
+          <w:rFonts w:ascii="Times New Roman" w:eastAsia="Times New Roman" w:hAnsi="Times New Roman" w:cs="Times New Roman"/>
+          <w:b/>
+          <w:bCs/>
+          <w:color w:val="0D0D0D"/>
+          <w:sz w:val="24"/>
+          <w:szCs w:val="24"/>
+          <w:u w:val="single"/>
+          <w:lang w:val="fr-BJ" w:eastAsia="fr-BJ"/>
+        </w:rPr>
+        <w:t>full</w:t>
+      </w:r>
+      <w:proofErr w:type="gramEnd"/>
+      <w:r>
+        <w:rPr>
+          <w:rFonts w:ascii="Times New Roman" w:eastAsia="Times New Roman" w:hAnsi="Times New Roman" w:cs="Times New Roman"/>
+          <w:b/>
+          <w:bCs/>
+          <w:color w:val="0D0D0D"/>
+          <w:sz w:val="24"/>
+          <w:szCs w:val="24"/>
+          <w:u w:val="single"/>
+          <w:lang w:val="fr-BJ" w:eastAsia="fr-BJ"/>
+        </w:rPr>
+        <w:t>_name</w:t>
+      </w:r>
+      <w:proofErr w:type="spellEnd"/>
+      <w:r>
+        <w:rPr>
+          <w:rFonts w:ascii="Times New Roman" w:eastAsia="Times New Roman" w:hAnsi="Times New Roman" w:cs="Times New Roman"/>
+          <w:b/>
+          <w:bCs/>
+          <w:color w:val="0D0D0D"/>
+          <w:sz w:val="24"/>
+          <w:szCs w:val="24"/>
+          <w:u w:val="single"/>
+          <w:lang w:val="fr-BJ" w:eastAsia="fr-BJ"/>
+        </w:rPr>
+        <w:t xml:space="preserve"> </w:t>
+      </w:r>
+      <w:r>
+        <w:rPr>
+          <w:rFonts w:ascii="Times New Roman" w:eastAsia="Times New Roman" w:hAnsi="Times New Roman" w:cs="Times New Roman"/>
+          <w:color w:val="0D0D0D"/>
+          <w:sz w:val="24"/>
+          <w:szCs w:val="24"/>
+          <w:lang w:val="fr-BJ" w:eastAsia="fr-BJ"/>
+        </w:rPr>
+        <w:t>: Nom complet du milliardaire.</w:t>
       </w:r>
     </w:p>
     <w:p>
@@ -216,22 +404,52 @@
         <w:shd w:val="clear" w:color="auto" w:fill="FFFFFF"/>
         <w:spacing w:after="0" w:line="240" w:lineRule="auto"/>
         <w:rPr>
-          <w:rFonts w:ascii="Segoe UI" w:eastAsia="Times New Roman" w:hAnsi="Segoe UI" w:cs="Segoe UI"/>
-          <w:color w:val="0D0D0D"/>
-          <w:sz w:val="24"/>
-          <w:szCs w:val="24"/>
-          <w:lang w:val="fr-BJ" w:eastAsia="fr-BJ"/>
-        </w:rPr>
-      </w:pPr>
-      <w:r>
-        <w:rPr>
-          <w:rFonts w:ascii="Segoe UI" w:eastAsia="Times New Roman" w:hAnsi="Segoe UI" w:cs="Segoe UI"/>
-          <w:color w:val="0D0D0D"/>
-          <w:sz w:val="24"/>
-          <w:szCs w:val="24"/>
-          <w:lang w:val="fr-BJ" w:eastAsia="fr-BJ"/>
-        </w:rPr>
-        <w:t>age : L'âge du milliardaire.</w:t>
+          <w:rFonts w:ascii="Times New Roman" w:eastAsia="Times New Roman" w:hAnsi="Times New Roman" w:cs="Times New Roman"/>
+          <w:color w:val="0D0D0D"/>
+          <w:sz w:val="24"/>
+          <w:szCs w:val="24"/>
+          <w:lang w:val="fr-BJ" w:eastAsia="fr-BJ"/>
+        </w:rPr>
+      </w:pPr>
+      <w:proofErr w:type="spellStart"/>
+      <w:proofErr w:type="gramStart"/>
+      <w:r>
+        <w:rPr>
+          <w:rFonts w:ascii="Times New Roman" w:eastAsia="Times New Roman" w:hAnsi="Times New Roman" w:cs="Times New Roman"/>
+          <w:b/>
+          <w:bCs/>
+          <w:color w:val="0D0D0D"/>
+          <w:sz w:val="24"/>
+          <w:szCs w:val="24"/>
+          <w:u w:val="single"/>
+          <w:lang w:val="fr-BJ" w:eastAsia="fr-BJ"/>
+        </w:rPr>
+        <w:t>age</w:t>
+      </w:r>
+      <w:proofErr w:type="spellEnd"/>
+      <w:proofErr w:type="gramEnd"/>
+      <w:r>
+        <w:rPr>
+          <w:rFonts w:ascii="Times New Roman" w:eastAsia="Times New Roman" w:hAnsi="Times New Roman" w:cs="Times New Roman"/>
+          <w:b/>
+          <w:bCs/>
+          <w:color w:val="0D0D0D"/>
+          <w:sz w:val="24"/>
+          <w:szCs w:val="24"/>
+          <w:u w:val="single"/>
+          <w:lang w:val="fr-BJ" w:eastAsia="fr-BJ"/>
+        </w:rPr>
+        <w:t xml:space="preserve"> </w:t>
+      </w:r>
+      <w:r>
+        <w:rPr>
+          <w:rFonts w:ascii="Times New Roman" w:eastAsia="Times New Roman" w:hAnsi="Times New Roman" w:cs="Times New Roman"/>
+          <w:color w:val="0D0D0D"/>
+          <w:sz w:val="24"/>
+          <w:szCs w:val="24"/>
+          <w:lang w:val="fr-BJ" w:eastAsia="fr-BJ"/>
+        </w:rPr>
+        <w:t>: L'âge du milliardaire.</w:t>
       </w:r>
     </w:p>
     <w:p>
@@ -243,22 +461,65 @@
         <w:shd w:val="clear" w:color="auto" w:fill="FFFFFF"/>
         <w:spacing w:after="0" w:line="240" w:lineRule="auto"/>
         <w:rPr>
-          <w:rFonts w:ascii="Segoe UI" w:eastAsia="Times New Roman" w:hAnsi="Segoe UI" w:cs="Segoe UI"/>
-          <w:color w:val="0D0D0D"/>
-          <w:sz w:val="24"/>
-          <w:szCs w:val="24"/>
-          <w:lang w:val="fr-BJ" w:eastAsia="fr-BJ"/>
-        </w:rPr>
-      </w:pPr>
-      <w:r>
-        <w:rPr>
-          <w:rFonts w:ascii="Segoe UI" w:eastAsia="Times New Roman" w:hAnsi="Segoe UI" w:cs="Segoe UI"/>
-          <w:color w:val="0D0D0D"/>
-          <w:sz w:val="24"/>
-          <w:szCs w:val="24"/>
-          <w:lang w:val="fr-BJ" w:eastAsia="fr-BJ"/>
-        </w:rPr>
-        <w:t>country_of_residence : Pays dans lequel réside le milliardaire.</w:t>
+          <w:rFonts w:ascii="Times New Roman" w:eastAsia="Times New Roman" w:hAnsi="Times New Roman" w:cs="Times New Roman"/>
+          <w:color w:val="0D0D0D"/>
+          <w:sz w:val="24"/>
+          <w:szCs w:val="24"/>
+          <w:lang w:val="fr-BJ" w:eastAsia="fr-BJ"/>
+        </w:rPr>
+      </w:pPr>
+      <w:proofErr w:type="spellStart"/>
+      <w:proofErr w:type="gramStart"/>
+      <w:r>
+        <w:rPr>
+          <w:rFonts w:ascii="Times New Roman" w:eastAsia="Times New Roman" w:hAnsi="Times New Roman" w:cs="Times New Roman"/>
+          <w:b/>
+          <w:bCs/>
+          <w:color w:val="0D0D0D"/>
+          <w:sz w:val="24"/>
+          <w:szCs w:val="24"/>
+          <w:u w:val="single"/>
+          <w:lang w:val="fr-BJ" w:eastAsia="fr-BJ"/>
+        </w:rPr>
+        <w:t>country</w:t>
+      </w:r>
+      <w:proofErr w:type="gramEnd"/>
+      <w:r>
+        <w:rPr>
+          <w:rFonts w:ascii="Times New Roman" w:eastAsia="Times New Roman" w:hAnsi="Times New Roman" w:cs="Times New Roman"/>
+          <w:b/>
+          <w:bCs/>
+          <w:color w:val="0D0D0D"/>
+          <w:sz w:val="24"/>
+          <w:szCs w:val="24"/>
+          <w:u w:val="single"/>
+          <w:lang w:val="fr-BJ" w:eastAsia="fr-BJ"/>
+        </w:rPr>
+        <w:t>_of_residence</w:t>
+      </w:r>
+      <w:proofErr w:type="spellEnd"/>
+      <w:r>
+        <w:rPr>
+          <w:rFonts w:ascii="Times New Roman" w:eastAsia="Times New Roman" w:hAnsi="Times New Roman" w:cs="Times New Roman"/>
+          <w:b/>
+          <w:bCs/>
+          <w:color w:val="0D0D0D"/>
+          <w:sz w:val="24"/>
+          <w:szCs w:val="24"/>
+          <w:u w:val="single"/>
+          <w:lang w:val="fr-BJ" w:eastAsia="fr-BJ"/>
+        </w:rPr>
+        <w:t xml:space="preserve"> </w:t>
+      </w:r>
+      <w:r>
+        <w:rPr>
+          <w:rFonts w:ascii="Times New Roman" w:eastAsia="Times New Roman" w:hAnsi="Times New Roman" w:cs="Times New Roman"/>
+          <w:color w:val="0D0D0D"/>
+          <w:sz w:val="24"/>
+          <w:szCs w:val="24"/>
+          <w:lang w:val="fr-BJ" w:eastAsia="fr-BJ"/>
+        </w:rPr>
+        <w:t>: Pays dans lequel réside le milliardaire.</w:t>
       </w:r>
     </w:p>
     <w:p>
@@ -270,22 +531,65 @@
         <w:shd w:val="clear" w:color="auto" w:fill="FFFFFF"/>
         <w:spacing w:after="0" w:line="240" w:lineRule="auto"/>
         <w:rPr>
-          <w:rFonts w:ascii="Segoe UI" w:eastAsia="Times New Roman" w:hAnsi="Segoe UI" w:cs="Segoe UI"/>
-          <w:color w:val="0D0D0D"/>
-          <w:sz w:val="24"/>
-          <w:szCs w:val="24"/>
-          <w:lang w:val="fr-BJ" w:eastAsia="fr-BJ"/>
-        </w:rPr>
-      </w:pPr>
-      <w:r>
-        <w:rPr>
-          <w:rFonts w:ascii="Segoe UI" w:eastAsia="Times New Roman" w:hAnsi="Segoe UI" w:cs="Segoe UI"/>
-          <w:color w:val="0D0D0D"/>
-          <w:sz w:val="24"/>
-          <w:szCs w:val="24"/>
-          <w:lang w:val="fr-BJ" w:eastAsia="fr-BJ"/>
-        </w:rPr>
-        <w:t>city_of_residence : Ville dans laquelle réside le milliardaire.</w:t>
+          <w:rFonts w:ascii="Times New Roman" w:eastAsia="Times New Roman" w:hAnsi="Times New Roman" w:cs="Times New Roman"/>
+          <w:color w:val="0D0D0D"/>
+          <w:sz w:val="24"/>
+          <w:szCs w:val="24"/>
+          <w:lang w:val="fr-BJ" w:eastAsia="fr-BJ"/>
+        </w:rPr>
+      </w:pPr>
+      <w:proofErr w:type="spellStart"/>
+      <w:proofErr w:type="gramStart"/>
+      <w:r>
+        <w:rPr>
+          <w:rFonts w:ascii="Times New Roman" w:eastAsia="Times New Roman" w:hAnsi="Times New Roman" w:cs="Times New Roman"/>
+          <w:b/>
+          <w:bCs/>
+          <w:color w:val="0D0D0D"/>
+          <w:sz w:val="24"/>
+          <w:szCs w:val="24"/>
+          <w:u w:val="single"/>
+          <w:lang w:val="fr-BJ" w:eastAsia="fr-BJ"/>
+        </w:rPr>
+        <w:t>city</w:t>
+      </w:r>
+      <w:proofErr w:type="gramEnd"/>
+      <w:r>
+        <w:rPr>
+          <w:rFonts w:ascii="Times New Roman" w:eastAsia="Times New Roman" w:hAnsi="Times New Roman" w:cs="Times New Roman"/>
+          <w:b/>
+          <w:bCs/>
+          <w:color w:val="0D0D0D"/>
+          <w:sz w:val="24"/>
+          <w:szCs w:val="24"/>
+          <w:u w:val="single"/>
+          <w:lang w:val="fr-BJ" w:eastAsia="fr-BJ"/>
+        </w:rPr>
+        <w:t>_of_residence</w:t>
+      </w:r>
+      <w:proofErr w:type="spellEnd"/>
+      <w:r>
+        <w:rPr>
+          <w:rFonts w:ascii="Times New Roman" w:eastAsia="Times New Roman" w:hAnsi="Times New Roman" w:cs="Times New Roman"/>
+          <w:b/>
+          <w:bCs/>
+          <w:color w:val="0D0D0D"/>
+          <w:sz w:val="24"/>
+          <w:szCs w:val="24"/>
+          <w:u w:val="single"/>
+          <w:lang w:val="fr-BJ" w:eastAsia="fr-BJ"/>
+        </w:rPr>
+        <w:t xml:space="preserve"> </w:t>
+      </w:r>
+      <w:r>
+        <w:rPr>
+          <w:rFonts w:ascii="Times New Roman" w:eastAsia="Times New Roman" w:hAnsi="Times New Roman" w:cs="Times New Roman"/>
+          <w:color w:val="0D0D0D"/>
+          <w:sz w:val="24"/>
+          <w:szCs w:val="24"/>
+          <w:lang w:val="fr-BJ" w:eastAsia="fr-BJ"/>
+        </w:rPr>
+        <w:t>: Ville dans laquelle réside le milliardaire.</w:t>
       </w:r>
     </w:p>
     <w:p>
@@ -297,22 +601,50 @@
         <w:shd w:val="clear" w:color="auto" w:fill="FFFFFF"/>
         <w:spacing w:after="0" w:line="240" w:lineRule="auto"/>
         <w:rPr>
-          <w:rFonts w:ascii="Segoe UI" w:eastAsia="Times New Roman" w:hAnsi="Segoe UI" w:cs="Segoe UI"/>
-          <w:color w:val="0D0D0D"/>
-          <w:sz w:val="24"/>
-          <w:szCs w:val="24"/>
-          <w:lang w:val="fr-BJ" w:eastAsia="fr-BJ"/>
-        </w:rPr>
-      </w:pPr>
-      <w:r>
-        <w:rPr>
-          <w:rFonts w:ascii="Segoe UI" w:eastAsia="Times New Roman" w:hAnsi="Segoe UI" w:cs="Segoe UI"/>
-          <w:color w:val="0D0D0D"/>
-          <w:sz w:val="24"/>
-          <w:szCs w:val="24"/>
-          <w:lang w:val="fr-BJ" w:eastAsia="fr-BJ"/>
-        </w:rPr>
-        <w:t>source : La source de la richesse du milliardaire.</w:t>
+          <w:rFonts w:ascii="Times New Roman" w:eastAsia="Times New Roman" w:hAnsi="Times New Roman" w:cs="Times New Roman"/>
+          <w:color w:val="0D0D0D"/>
+          <w:sz w:val="24"/>
+          <w:szCs w:val="24"/>
+          <w:lang w:val="fr-BJ" w:eastAsia="fr-BJ"/>
+        </w:rPr>
+      </w:pPr>
+      <w:proofErr w:type="gramStart"/>
+      <w:r>
+        <w:rPr>
+          <w:rFonts w:ascii="Times New Roman" w:eastAsia="Times New Roman" w:hAnsi="Times New Roman" w:cs="Times New Roman"/>
+          <w:b/>
+          <w:bCs/>
+          <w:color w:val="0D0D0D"/>
+          <w:sz w:val="24"/>
+          <w:szCs w:val="24"/>
+          <w:u w:val="single"/>
+          <w:lang w:val="fr-BJ" w:eastAsia="fr-BJ"/>
+        </w:rPr>
+        <w:t>source</w:t>
+      </w:r>
+      <w:proofErr w:type="gramEnd"/>
+      <w:r>
+        <w:rPr>
+          <w:rFonts w:ascii="Times New Roman" w:eastAsia="Times New Roman" w:hAnsi="Times New Roman" w:cs="Times New Roman"/>
+          <w:b/>
+          <w:bCs/>
+          <w:color w:val="0D0D0D"/>
+          <w:sz w:val="24"/>
+          <w:szCs w:val="24"/>
+          <w:u w:val="single"/>
+          <w:lang w:val="fr-BJ" w:eastAsia="fr-BJ"/>
+        </w:rPr>
+        <w:t xml:space="preserve"> </w:t>
+      </w:r>
+      <w:r>
+        <w:rPr>
+          <w:rFonts w:ascii="Times New Roman" w:eastAsia="Times New Roman" w:hAnsi="Times New Roman" w:cs="Times New Roman"/>
+          <w:color w:val="0D0D0D"/>
+          <w:sz w:val="24"/>
+          <w:szCs w:val="24"/>
+          <w:lang w:val="fr-BJ" w:eastAsia="fr-BJ"/>
+        </w:rPr>
+        <w:t>: La source de la richesse du milliardaire.</w:t>
       </w:r>
     </w:p>
     <w:p>
@@ -324,22 +656,39 @@
         <w:shd w:val="clear" w:color="auto" w:fill="FFFFFF"/>
         <w:spacing w:after="0" w:line="240" w:lineRule="auto"/>
         <w:rPr>
-          <w:rFonts w:ascii="Segoe UI" w:eastAsia="Times New Roman" w:hAnsi="Segoe UI" w:cs="Segoe UI"/>
-          <w:color w:val="0D0D0D"/>
-          <w:sz w:val="24"/>
-          <w:szCs w:val="24"/>
-          <w:lang w:val="fr-BJ" w:eastAsia="fr-BJ"/>
-        </w:rPr>
-      </w:pPr>
-      <w:r>
-        <w:rPr>
-          <w:rFonts w:ascii="Segoe UI" w:eastAsia="Times New Roman" w:hAnsi="Segoe UI" w:cs="Segoe UI"/>
-          <w:color w:val="0D0D0D"/>
-          <w:sz w:val="24"/>
-          <w:szCs w:val="24"/>
-          <w:lang w:val="fr-BJ" w:eastAsia="fr-BJ"/>
-        </w:rPr>
-        <w:t>citizenship : Le pays de citoyenneté du milliardaire.</w:t>
+          <w:rFonts w:ascii="Times New Roman" w:eastAsia="Times New Roman" w:hAnsi="Times New Roman" w:cs="Times New Roman"/>
+          <w:color w:val="0D0D0D"/>
+          <w:sz w:val="24"/>
+          <w:szCs w:val="24"/>
+          <w:lang w:val="fr-BJ" w:eastAsia="fr-BJ"/>
+        </w:rPr>
+      </w:pPr>
+      <w:proofErr w:type="spellStart"/>
+      <w:proofErr w:type="gramStart"/>
+      <w:r>
+        <w:rPr>
+          <w:rFonts w:ascii="Times New Roman" w:eastAsia="Times New Roman" w:hAnsi="Times New Roman" w:cs="Times New Roman"/>
+          <w:b/>
+          <w:bCs/>
+          <w:color w:val="0D0D0D"/>
+          <w:sz w:val="24"/>
+          <w:szCs w:val="24"/>
+          <w:u w:val="single"/>
+          <w:lang w:val="fr-BJ" w:eastAsia="fr-BJ"/>
+        </w:rPr>
+        <w:t>citizenship</w:t>
+      </w:r>
+      <w:proofErr w:type="spellEnd"/>
+      <w:proofErr w:type="gramEnd"/>
+      <w:r>
+        <w:rPr>
+          <w:rFonts w:ascii="Times New Roman" w:eastAsia="Times New Roman" w:hAnsi="Times New Roman" w:cs="Times New Roman"/>
+          <w:color w:val="0D0D0D"/>
+          <w:sz w:val="24"/>
+          <w:szCs w:val="24"/>
+          <w:lang w:val="fr-BJ" w:eastAsia="fr-BJ"/>
+        </w:rPr>
+        <w:t xml:space="preserve"> : Le pays de citoyenneté du milliardaire.</w:t>
       </w:r>
     </w:p>
     <w:p>
@@ -351,22 +700,52 @@
         <w:shd w:val="clear" w:color="auto" w:fill="FFFFFF"/>
         <w:spacing w:after="0" w:line="240" w:lineRule="auto"/>
         <w:rPr>
-          <w:rFonts w:ascii="Segoe UI" w:eastAsia="Times New Roman" w:hAnsi="Segoe UI" w:cs="Segoe UI"/>
-          <w:color w:val="0D0D0D"/>
-          <w:sz w:val="24"/>
-          <w:szCs w:val="24"/>
-          <w:lang w:val="fr-BJ" w:eastAsia="fr-BJ"/>
-        </w:rPr>
-      </w:pPr>
-      <w:r>
-        <w:rPr>
-          <w:rFonts w:ascii="Segoe UI" w:eastAsia="Times New Roman" w:hAnsi="Segoe UI" w:cs="Segoe UI"/>
-          <w:color w:val="0D0D0D"/>
-          <w:sz w:val="24"/>
-          <w:szCs w:val="24"/>
-          <w:lang w:val="fr-BJ" w:eastAsia="fr-BJ"/>
-        </w:rPr>
-        <w:t>gender : Le genre du milliardaire.</w:t>
+          <w:rFonts w:ascii="Times New Roman" w:eastAsia="Times New Roman" w:hAnsi="Times New Roman" w:cs="Times New Roman"/>
+          <w:color w:val="0D0D0D"/>
+          <w:sz w:val="24"/>
+          <w:szCs w:val="24"/>
+          <w:lang w:val="fr-BJ" w:eastAsia="fr-BJ"/>
+        </w:rPr>
+      </w:pPr>
+      <w:proofErr w:type="spellStart"/>
+      <w:proofErr w:type="gramStart"/>
+      <w:r>
+        <w:rPr>
+          <w:rFonts w:ascii="Times New Roman" w:eastAsia="Times New Roman" w:hAnsi="Times New Roman" w:cs="Times New Roman"/>
+          <w:b/>
+          <w:bCs/>
+          <w:color w:val="0D0D0D"/>
+          <w:sz w:val="24"/>
+          <w:szCs w:val="24"/>
+          <w:u w:val="single"/>
+          <w:lang w:val="fr-BJ" w:eastAsia="fr-BJ"/>
+        </w:rPr>
+        <w:t>gender</w:t>
+      </w:r>
+      <w:proofErr w:type="spellEnd"/>
+      <w:proofErr w:type="gramEnd"/>
+      <w:r>
+        <w:rPr>
+          <w:rFonts w:ascii="Times New Roman" w:eastAsia="Times New Roman" w:hAnsi="Times New Roman" w:cs="Times New Roman"/>
+          <w:b/>
+          <w:bCs/>
+          <w:color w:val="0D0D0D"/>
+          <w:sz w:val="24"/>
+          <w:szCs w:val="24"/>
+          <w:u w:val="single"/>
+          <w:lang w:val="fr-BJ" w:eastAsia="fr-BJ"/>
+        </w:rPr>
+        <w:t xml:space="preserve"> </w:t>
+      </w:r>
+      <w:r>
+        <w:rPr>
+          <w:rFonts w:ascii="Times New Roman" w:eastAsia="Times New Roman" w:hAnsi="Times New Roman" w:cs="Times New Roman"/>
+          <w:color w:val="0D0D0D"/>
+          <w:sz w:val="24"/>
+          <w:szCs w:val="24"/>
+          <w:lang w:val="fr-BJ" w:eastAsia="fr-BJ"/>
+        </w:rPr>
+        <w:t>: Le genre du milliardaire.</w:t>
       </w:r>
     </w:p>
     <w:p>
@@ -378,22 +757,52 @@
         <w:shd w:val="clear" w:color="auto" w:fill="FFFFFF"/>
         <w:spacing w:after="0" w:line="240" w:lineRule="auto"/>
         <w:rPr>
-          <w:rFonts w:ascii="Segoe UI" w:eastAsia="Times New Roman" w:hAnsi="Segoe UI" w:cs="Segoe UI"/>
-          <w:color w:val="0D0D0D"/>
-          <w:sz w:val="24"/>
-          <w:szCs w:val="24"/>
-          <w:lang w:val="fr-BJ" w:eastAsia="fr-BJ"/>
-        </w:rPr>
-      </w:pPr>
-      <w:r>
-        <w:rPr>
-          <w:rFonts w:ascii="Segoe UI" w:eastAsia="Times New Roman" w:hAnsi="Segoe UI" w:cs="Segoe UI"/>
-          <w:color w:val="0D0D0D"/>
-          <w:sz w:val="24"/>
-          <w:szCs w:val="24"/>
-          <w:lang w:val="fr-BJ" w:eastAsia="fr-BJ"/>
-        </w:rPr>
-        <w:t>birth_date : La date de naissance du milliardaire.</w:t>
+          <w:rFonts w:ascii="Times New Roman" w:eastAsia="Times New Roman" w:hAnsi="Times New Roman" w:cs="Times New Roman"/>
+          <w:color w:val="0D0D0D"/>
+          <w:sz w:val="24"/>
+          <w:szCs w:val="24"/>
+          <w:lang w:val="fr-BJ" w:eastAsia="fr-BJ"/>
+        </w:rPr>
+      </w:pPr>
+      <w:proofErr w:type="spellStart"/>
+      <w:proofErr w:type="gramStart"/>
+      <w:r>
+        <w:rPr>
+          <w:rFonts w:ascii="Times New Roman" w:eastAsia="Times New Roman" w:hAnsi="Times New Roman" w:cs="Times New Roman"/>
+          <w:b/>
+          <w:bCs/>
+          <w:color w:val="0D0D0D"/>
+          <w:sz w:val="24"/>
+          <w:szCs w:val="24"/>
+          <w:u w:val="single"/>
+          <w:lang w:val="fr-BJ" w:eastAsia="fr-BJ"/>
+        </w:rPr>
+        <w:t>birth</w:t>
+      </w:r>
+      <w:proofErr w:type="gramEnd"/>
+      <w:r>
+        <w:rPr>
+          <w:rFonts w:ascii="Times New Roman" w:eastAsia="Times New Roman" w:hAnsi="Times New Roman" w:cs="Times New Roman"/>
+          <w:b/>
+          <w:bCs/>
+          <w:color w:val="0D0D0D"/>
+          <w:sz w:val="24"/>
+          <w:szCs w:val="24"/>
+          <w:u w:val="single"/>
+          <w:lang w:val="fr-BJ" w:eastAsia="fr-BJ"/>
+        </w:rPr>
+        <w:t>_date</w:t>
+      </w:r>
+      <w:proofErr w:type="spellEnd"/>
+      <w:r>
+        <w:rPr>
+          <w:rFonts w:ascii="Times New Roman" w:eastAsia="Times New Roman" w:hAnsi="Times New Roman" w:cs="Times New Roman"/>
+          <w:color w:val="0D0D0D"/>
+          <w:sz w:val="24"/>
+          <w:szCs w:val="24"/>
+          <w:lang w:val="fr-BJ" w:eastAsia="fr-BJ"/>
+        </w:rPr>
+        <w:t xml:space="preserve"> : La date de naissance du milliardaire.</w:t>
       </w:r>
     </w:p>
     <w:p>
@@ -405,22 +814,52 @@
         <w:shd w:val="clear" w:color="auto" w:fill="FFFFFF"/>
         <w:spacing w:after="0" w:line="240" w:lineRule="auto"/>
         <w:rPr>
-          <w:rFonts w:ascii="Segoe UI" w:eastAsia="Times New Roman" w:hAnsi="Segoe UI" w:cs="Segoe UI"/>
-          <w:color w:val="0D0D0D"/>
-          <w:sz w:val="24"/>
-          <w:szCs w:val="24"/>
-          <w:lang w:val="fr-BJ" w:eastAsia="fr-BJ"/>
-        </w:rPr>
-      </w:pPr>
-      <w:r>
-        <w:rPr>
-          <w:rFonts w:ascii="Segoe UI" w:eastAsia="Times New Roman" w:hAnsi="Segoe UI" w:cs="Segoe UI"/>
-          <w:color w:val="0D0D0D"/>
-          <w:sz w:val="24"/>
-          <w:szCs w:val="24"/>
-          <w:lang w:val="fr-BJ" w:eastAsia="fr-BJ"/>
-        </w:rPr>
-        <w:t>last_name : Le nom de famille du milliardaire.</w:t>
+          <w:rFonts w:ascii="Times New Roman" w:eastAsia="Times New Roman" w:hAnsi="Times New Roman" w:cs="Times New Roman"/>
+          <w:color w:val="0D0D0D"/>
+          <w:sz w:val="24"/>
+          <w:szCs w:val="24"/>
+          <w:lang w:val="fr-BJ" w:eastAsia="fr-BJ"/>
+        </w:rPr>
+      </w:pPr>
+      <w:proofErr w:type="spellStart"/>
+      <w:proofErr w:type="gramStart"/>
+      <w:r>
+        <w:rPr>
+          <w:rFonts w:ascii="Times New Roman" w:eastAsia="Times New Roman" w:hAnsi="Times New Roman" w:cs="Times New Roman"/>
+          <w:b/>
+          <w:bCs/>
+          <w:color w:val="0D0D0D"/>
+          <w:sz w:val="24"/>
+          <w:szCs w:val="24"/>
+          <w:u w:val="single"/>
+          <w:lang w:val="fr-BJ" w:eastAsia="fr-BJ"/>
+        </w:rPr>
+        <w:t>last</w:t>
+      </w:r>
+      <w:proofErr w:type="gramEnd"/>
+      <w:r>
+        <w:rPr>
+          <w:rFonts w:ascii="Times New Roman" w:eastAsia="Times New Roman" w:hAnsi="Times New Roman" w:cs="Times New Roman"/>
+          <w:b/>
+          <w:bCs/>
+          <w:color w:val="0D0D0D"/>
+          <w:sz w:val="24"/>
+          <w:szCs w:val="24"/>
+          <w:u w:val="single"/>
+          <w:lang w:val="fr-BJ" w:eastAsia="fr-BJ"/>
+        </w:rPr>
+        <w:t>_name</w:t>
+      </w:r>
+      <w:proofErr w:type="spellEnd"/>
+      <w:r>
+        <w:rPr>
+          <w:rFonts w:ascii="Times New Roman" w:eastAsia="Times New Roman" w:hAnsi="Times New Roman" w:cs="Times New Roman"/>
+          <w:color w:val="0D0D0D"/>
+          <w:sz w:val="24"/>
+          <w:szCs w:val="24"/>
+          <w:lang w:val="fr-BJ" w:eastAsia="fr-BJ"/>
+        </w:rPr>
+        <w:t xml:space="preserve"> : Le nom de famille du milliardaire.</w:t>
       </w:r>
     </w:p>
     <w:p>
@@ -432,22 +871,52 @@
         <w:shd w:val="clear" w:color="auto" w:fill="FFFFFF"/>
         <w:spacing w:after="0" w:line="240" w:lineRule="auto"/>
         <w:rPr>
-          <w:rFonts w:ascii="Segoe UI" w:eastAsia="Times New Roman" w:hAnsi="Segoe UI" w:cs="Segoe UI"/>
-          <w:color w:val="0D0D0D"/>
-          <w:sz w:val="24"/>
-          <w:szCs w:val="24"/>
-          <w:lang w:val="fr-BJ" w:eastAsia="fr-BJ"/>
-        </w:rPr>
-      </w:pPr>
-      <w:r>
-        <w:rPr>
-          <w:rFonts w:ascii="Segoe UI" w:eastAsia="Times New Roman" w:hAnsi="Segoe UI" w:cs="Segoe UI"/>
-          <w:color w:val="0D0D0D"/>
-          <w:sz w:val="24"/>
-          <w:szCs w:val="24"/>
-          <w:lang w:val="fr-BJ" w:eastAsia="fr-BJ"/>
-        </w:rPr>
-        <w:t>first_name : Le prénom du milliardaire.</w:t>
+          <w:rFonts w:ascii="Times New Roman" w:eastAsia="Times New Roman" w:hAnsi="Times New Roman" w:cs="Times New Roman"/>
+          <w:color w:val="0D0D0D"/>
+          <w:sz w:val="24"/>
+          <w:szCs w:val="24"/>
+          <w:lang w:val="fr-BJ" w:eastAsia="fr-BJ"/>
+        </w:rPr>
+      </w:pPr>
+      <w:proofErr w:type="spellStart"/>
+      <w:proofErr w:type="gramStart"/>
+      <w:r>
+        <w:rPr>
+          <w:rFonts w:ascii="Times New Roman" w:eastAsia="Times New Roman" w:hAnsi="Times New Roman" w:cs="Times New Roman"/>
+          <w:b/>
+          <w:bCs/>
+          <w:color w:val="0D0D0D"/>
+          <w:sz w:val="24"/>
+          <w:szCs w:val="24"/>
+          <w:u w:val="single"/>
+          <w:lang w:val="fr-BJ" w:eastAsia="fr-BJ"/>
+        </w:rPr>
+        <w:t>first</w:t>
+      </w:r>
+      <w:proofErr w:type="gramEnd"/>
+      <w:r>
+        <w:rPr>
+          <w:rFonts w:ascii="Times New Roman" w:eastAsia="Times New Roman" w:hAnsi="Times New Roman" w:cs="Times New Roman"/>
+          <w:b/>
+          <w:bCs/>
+          <w:color w:val="0D0D0D"/>
+          <w:sz w:val="24"/>
+          <w:szCs w:val="24"/>
+          <w:u w:val="single"/>
+          <w:lang w:val="fr-BJ" w:eastAsia="fr-BJ"/>
+        </w:rPr>
+        <w:t>_name</w:t>
+      </w:r>
+      <w:proofErr w:type="spellEnd"/>
+      <w:r>
+        <w:rPr>
+          <w:rFonts w:ascii="Times New Roman" w:eastAsia="Times New Roman" w:hAnsi="Times New Roman" w:cs="Times New Roman"/>
+          <w:color w:val="0D0D0D"/>
+          <w:sz w:val="24"/>
+          <w:szCs w:val="24"/>
+          <w:lang w:val="fr-BJ" w:eastAsia="fr-BJ"/>
+        </w:rPr>
+        <w:t xml:space="preserve"> : Le prénom du milliardaire.</w:t>
       </w:r>
     </w:p>
     <w:p>
@@ -459,22 +928,52 @@
         <w:shd w:val="clear" w:color="auto" w:fill="FFFFFF"/>
         <w:spacing w:after="0" w:line="240" w:lineRule="auto"/>
         <w:rPr>
-          <w:rFonts w:ascii="Segoe UI" w:eastAsia="Times New Roman" w:hAnsi="Segoe UI" w:cs="Segoe UI"/>
-          <w:color w:val="0D0D0D"/>
-          <w:sz w:val="24"/>
-          <w:szCs w:val="24"/>
-          <w:lang w:val="fr-BJ" w:eastAsia="fr-BJ"/>
-        </w:rPr>
-      </w:pPr>
-      <w:r>
-        <w:rPr>
-          <w:rFonts w:ascii="Segoe UI" w:eastAsia="Times New Roman" w:hAnsi="Segoe UI" w:cs="Segoe UI"/>
-          <w:color w:val="0D0D0D"/>
-          <w:sz w:val="24"/>
-          <w:szCs w:val="24"/>
-          <w:lang w:val="fr-BJ" w:eastAsia="fr-BJ"/>
-        </w:rPr>
-        <w:t>residence_state : État dans lequel réside le milliardaire (uniquement pour les milliardaires résidant aux États-Unis).</w:t>
+          <w:rFonts w:ascii="Times New Roman" w:eastAsia="Times New Roman" w:hAnsi="Times New Roman" w:cs="Times New Roman"/>
+          <w:color w:val="0D0D0D"/>
+          <w:sz w:val="24"/>
+          <w:szCs w:val="24"/>
+          <w:lang w:val="fr-BJ" w:eastAsia="fr-BJ"/>
+        </w:rPr>
+      </w:pPr>
+      <w:proofErr w:type="spellStart"/>
+      <w:proofErr w:type="gramStart"/>
+      <w:r>
+        <w:rPr>
+          <w:rFonts w:ascii="Times New Roman" w:eastAsia="Times New Roman" w:hAnsi="Times New Roman" w:cs="Times New Roman"/>
+          <w:b/>
+          <w:bCs/>
+          <w:color w:val="0D0D0D"/>
+          <w:sz w:val="24"/>
+          <w:szCs w:val="24"/>
+          <w:u w:val="single"/>
+          <w:lang w:val="fr-BJ" w:eastAsia="fr-BJ"/>
+        </w:rPr>
+        <w:t>residence</w:t>
+      </w:r>
+      <w:proofErr w:type="gramEnd"/>
+      <w:r>
+        <w:rPr>
+          <w:rFonts w:ascii="Times New Roman" w:eastAsia="Times New Roman" w:hAnsi="Times New Roman" w:cs="Times New Roman"/>
+          <w:b/>
+          <w:bCs/>
+          <w:color w:val="0D0D0D"/>
+          <w:sz w:val="24"/>
+          <w:szCs w:val="24"/>
+          <w:u w:val="single"/>
+          <w:lang w:val="fr-BJ" w:eastAsia="fr-BJ"/>
+        </w:rPr>
+        <w:t>_state</w:t>
+      </w:r>
+      <w:proofErr w:type="spellEnd"/>
+      <w:r>
+        <w:rPr>
+          <w:rFonts w:ascii="Times New Roman" w:eastAsia="Times New Roman" w:hAnsi="Times New Roman" w:cs="Times New Roman"/>
+          <w:color w:val="0D0D0D"/>
+          <w:sz w:val="24"/>
+          <w:szCs w:val="24"/>
+          <w:lang w:val="fr-BJ" w:eastAsia="fr-BJ"/>
+        </w:rPr>
+        <w:t xml:space="preserve"> : État dans lequel réside le milliardaire (uniquement pour les milliardaires résidant aux États-Unis).</w:t>
       </w:r>
     </w:p>
     <w:p>
@@ -486,22 +985,52 @@
         <w:shd w:val="clear" w:color="auto" w:fill="FFFFFF"/>
         <w:spacing w:after="0" w:line="240" w:lineRule="auto"/>
         <w:rPr>
-          <w:rFonts w:ascii="Segoe UI" w:eastAsia="Times New Roman" w:hAnsi="Segoe UI" w:cs="Segoe UI"/>
-          <w:color w:val="0D0D0D"/>
-          <w:sz w:val="24"/>
-          <w:szCs w:val="24"/>
-          <w:lang w:val="fr-BJ" w:eastAsia="fr-BJ"/>
-        </w:rPr>
-      </w:pPr>
-      <w:r>
-        <w:rPr>
-          <w:rFonts w:ascii="Segoe UI" w:eastAsia="Times New Roman" w:hAnsi="Segoe UI" w:cs="Segoe UI"/>
-          <w:color w:val="0D0D0D"/>
-          <w:sz w:val="24"/>
-          <w:szCs w:val="24"/>
-          <w:lang w:val="fr-BJ" w:eastAsia="fr-BJ"/>
-        </w:rPr>
-        <w:t>residence_region : Région dans laquelle réside le milliardaire (uniquement pour les milliardaires résidant aux États-Unis).</w:t>
+          <w:rFonts w:ascii="Times New Roman" w:eastAsia="Times New Roman" w:hAnsi="Times New Roman" w:cs="Times New Roman"/>
+          <w:color w:val="0D0D0D"/>
+          <w:sz w:val="24"/>
+          <w:szCs w:val="24"/>
+          <w:lang w:val="fr-BJ" w:eastAsia="fr-BJ"/>
+        </w:rPr>
+      </w:pPr>
+      <w:proofErr w:type="spellStart"/>
+      <w:proofErr w:type="gramStart"/>
+      <w:r>
+        <w:rPr>
+          <w:rFonts w:ascii="Times New Roman" w:eastAsia="Times New Roman" w:hAnsi="Times New Roman" w:cs="Times New Roman"/>
+          <w:b/>
+          <w:bCs/>
+          <w:color w:val="0D0D0D"/>
+          <w:sz w:val="24"/>
+          <w:szCs w:val="24"/>
+          <w:u w:val="single"/>
+          <w:lang w:val="fr-BJ" w:eastAsia="fr-BJ"/>
+        </w:rPr>
+        <w:t>residence</w:t>
+      </w:r>
+      <w:proofErr w:type="gramEnd"/>
+      <w:r>
+        <w:rPr>
+          <w:rFonts w:ascii="Times New Roman" w:eastAsia="Times New Roman" w:hAnsi="Times New Roman" w:cs="Times New Roman"/>
+          <w:b/>
+          <w:bCs/>
+          <w:color w:val="0D0D0D"/>
+          <w:sz w:val="24"/>
+          <w:szCs w:val="24"/>
+          <w:u w:val="single"/>
+          <w:lang w:val="fr-BJ" w:eastAsia="fr-BJ"/>
+        </w:rPr>
+        <w:t>_region</w:t>
+      </w:r>
+      <w:proofErr w:type="spellEnd"/>
+      <w:r>
+        <w:rPr>
+          <w:rFonts w:ascii="Times New Roman" w:eastAsia="Times New Roman" w:hAnsi="Times New Roman" w:cs="Times New Roman"/>
+          <w:color w:val="0D0D0D"/>
+          <w:sz w:val="24"/>
+          <w:szCs w:val="24"/>
+          <w:lang w:val="fr-BJ" w:eastAsia="fr-BJ"/>
+        </w:rPr>
+        <w:t xml:space="preserve"> : Région dans laquelle réside le milliardaire (uniquement pour les milliardaires résidant aux États-Unis).</w:t>
       </w:r>
     </w:p>
     <w:p>
@@ -513,22 +1042,52 @@
         <w:shd w:val="clear" w:color="auto" w:fill="FFFFFF"/>
         <w:spacing w:after="0" w:line="240" w:lineRule="auto"/>
         <w:rPr>
-          <w:rFonts w:ascii="Segoe UI" w:eastAsia="Times New Roman" w:hAnsi="Segoe UI" w:cs="Segoe UI"/>
-          <w:color w:val="0D0D0D"/>
-          <w:sz w:val="24"/>
-          <w:szCs w:val="24"/>
-          <w:lang w:val="fr-BJ" w:eastAsia="fr-BJ"/>
-        </w:rPr>
-      </w:pPr>
-      <w:r>
-        <w:rPr>
-          <w:rFonts w:ascii="Segoe UI" w:eastAsia="Times New Roman" w:hAnsi="Segoe UI" w:cs="Segoe UI"/>
-          <w:color w:val="0D0D0D"/>
-          <w:sz w:val="24"/>
-          <w:szCs w:val="24"/>
-          <w:lang w:val="fr-BJ" w:eastAsia="fr-BJ"/>
-        </w:rPr>
-        <w:t>birth_year : L'année de naissance du milliardaire.</w:t>
+          <w:rFonts w:ascii="Times New Roman" w:eastAsia="Times New Roman" w:hAnsi="Times New Roman" w:cs="Times New Roman"/>
+          <w:color w:val="0D0D0D"/>
+          <w:sz w:val="24"/>
+          <w:szCs w:val="24"/>
+          <w:lang w:val="fr-BJ" w:eastAsia="fr-BJ"/>
+        </w:rPr>
+      </w:pPr>
+      <w:proofErr w:type="spellStart"/>
+      <w:proofErr w:type="gramStart"/>
+      <w:r>
+        <w:rPr>
+          <w:rFonts w:ascii="Times New Roman" w:eastAsia="Times New Roman" w:hAnsi="Times New Roman" w:cs="Times New Roman"/>
+          <w:b/>
+          <w:bCs/>
+          <w:color w:val="0D0D0D"/>
+          <w:sz w:val="24"/>
+          <w:szCs w:val="24"/>
+          <w:u w:val="single"/>
+          <w:lang w:val="fr-BJ" w:eastAsia="fr-BJ"/>
+        </w:rPr>
+        <w:t>birth</w:t>
+      </w:r>
+      <w:proofErr w:type="gramEnd"/>
+      <w:r>
+        <w:rPr>
+          <w:rFonts w:ascii="Times New Roman" w:eastAsia="Times New Roman" w:hAnsi="Times New Roman" w:cs="Times New Roman"/>
+          <w:b/>
+          <w:bCs/>
+          <w:color w:val="0D0D0D"/>
+          <w:sz w:val="24"/>
+          <w:szCs w:val="24"/>
+          <w:u w:val="single"/>
+          <w:lang w:val="fr-BJ" w:eastAsia="fr-BJ"/>
+        </w:rPr>
+        <w:t>_year</w:t>
+      </w:r>
+      <w:proofErr w:type="spellEnd"/>
+      <w:r>
+        <w:rPr>
+          <w:rFonts w:ascii="Times New Roman" w:eastAsia="Times New Roman" w:hAnsi="Times New Roman" w:cs="Times New Roman"/>
+          <w:color w:val="0D0D0D"/>
+          <w:sz w:val="24"/>
+          <w:szCs w:val="24"/>
+          <w:lang w:val="fr-BJ" w:eastAsia="fr-BJ"/>
+        </w:rPr>
+        <w:t xml:space="preserve"> : L'année de naissance du milliardaire.</w:t>
       </w:r>
     </w:p>
     <w:p>
@@ -540,22 +1099,52 @@
         <w:shd w:val="clear" w:color="auto" w:fill="FFFFFF"/>
         <w:spacing w:after="0" w:line="240" w:lineRule="auto"/>
         <w:rPr>
-          <w:rFonts w:ascii="Segoe UI" w:eastAsia="Times New Roman" w:hAnsi="Segoe UI" w:cs="Segoe UI"/>
-          <w:color w:val="0D0D0D"/>
-          <w:sz w:val="24"/>
-          <w:szCs w:val="24"/>
-          <w:lang w:val="fr-BJ" w:eastAsia="fr-BJ"/>
-        </w:rPr>
-      </w:pPr>
-      <w:r>
-        <w:rPr>
-          <w:rFonts w:ascii="Segoe UI" w:eastAsia="Times New Roman" w:hAnsi="Segoe UI" w:cs="Segoe UI"/>
-          <w:color w:val="0D0D0D"/>
-          <w:sz w:val="24"/>
-          <w:szCs w:val="24"/>
-          <w:lang w:val="fr-BJ" w:eastAsia="fr-BJ"/>
-        </w:rPr>
-        <w:t>birth_month : Le mois de naissance du milliardaire.</w:t>
+          <w:rFonts w:ascii="Times New Roman" w:eastAsia="Times New Roman" w:hAnsi="Times New Roman" w:cs="Times New Roman"/>
+          <w:color w:val="0D0D0D"/>
+          <w:sz w:val="24"/>
+          <w:szCs w:val="24"/>
+          <w:lang w:val="fr-BJ" w:eastAsia="fr-BJ"/>
+        </w:rPr>
+      </w:pPr>
+      <w:proofErr w:type="spellStart"/>
+      <w:proofErr w:type="gramStart"/>
+      <w:r>
+        <w:rPr>
+          <w:rFonts w:ascii="Times New Roman" w:eastAsia="Times New Roman" w:hAnsi="Times New Roman" w:cs="Times New Roman"/>
+          <w:b/>
+          <w:bCs/>
+          <w:color w:val="0D0D0D"/>
+          <w:sz w:val="24"/>
+          <w:szCs w:val="24"/>
+          <w:u w:val="single"/>
+          <w:lang w:val="fr-BJ" w:eastAsia="fr-BJ"/>
+        </w:rPr>
+        <w:t>birth</w:t>
+      </w:r>
+      <w:proofErr w:type="gramEnd"/>
+      <w:r>
+        <w:rPr>
+          <w:rFonts w:ascii="Times New Roman" w:eastAsia="Times New Roman" w:hAnsi="Times New Roman" w:cs="Times New Roman"/>
+          <w:b/>
+          <w:bCs/>
+          <w:color w:val="0D0D0D"/>
+          <w:sz w:val="24"/>
+          <w:szCs w:val="24"/>
+          <w:u w:val="single"/>
+          <w:lang w:val="fr-BJ" w:eastAsia="fr-BJ"/>
+        </w:rPr>
+        <w:t>_month</w:t>
+      </w:r>
+      <w:proofErr w:type="spellEnd"/>
+      <w:r>
+        <w:rPr>
+          <w:rFonts w:ascii="Times New Roman" w:eastAsia="Times New Roman" w:hAnsi="Times New Roman" w:cs="Times New Roman"/>
+          <w:color w:val="0D0D0D"/>
+          <w:sz w:val="24"/>
+          <w:szCs w:val="24"/>
+          <w:lang w:val="fr-BJ" w:eastAsia="fr-BJ"/>
+        </w:rPr>
+        <w:t xml:space="preserve"> : Le mois de naissance du milliardaire.</w:t>
       </w:r>
     </w:p>
     <w:p>
@@ -567,22 +1156,52 @@
         <w:shd w:val="clear" w:color="auto" w:fill="FFFFFF"/>
         <w:spacing w:after="0" w:line="240" w:lineRule="auto"/>
         <w:rPr>
-          <w:rFonts w:ascii="Segoe UI" w:eastAsia="Times New Roman" w:hAnsi="Segoe UI" w:cs="Segoe UI"/>
-          <w:color w:val="0D0D0D"/>
-          <w:sz w:val="24"/>
-          <w:szCs w:val="24"/>
-          <w:lang w:val="fr-BJ" w:eastAsia="fr-BJ"/>
-        </w:rPr>
-      </w:pPr>
-      <w:r>
-        <w:rPr>
-          <w:rFonts w:ascii="Segoe UI" w:eastAsia="Times New Roman" w:hAnsi="Segoe UI" w:cs="Segoe UI"/>
-          <w:color w:val="0D0D0D"/>
-          <w:sz w:val="24"/>
-          <w:szCs w:val="24"/>
-          <w:lang w:val="fr-BJ" w:eastAsia="fr-BJ"/>
-        </w:rPr>
-        <w:t>birth_day : Le jour de naissance du milliardaire.</w:t>
+          <w:rFonts w:ascii="Times New Roman" w:eastAsia="Times New Roman" w:hAnsi="Times New Roman" w:cs="Times New Roman"/>
+          <w:color w:val="0D0D0D"/>
+          <w:sz w:val="24"/>
+          <w:szCs w:val="24"/>
+          <w:lang w:val="fr-BJ" w:eastAsia="fr-BJ"/>
+        </w:rPr>
+      </w:pPr>
+      <w:proofErr w:type="spellStart"/>
+      <w:proofErr w:type="gramStart"/>
+      <w:r>
+        <w:rPr>
+          <w:rFonts w:ascii="Times New Roman" w:eastAsia="Times New Roman" w:hAnsi="Times New Roman" w:cs="Times New Roman"/>
+          <w:b/>
+          <w:bCs/>
+          <w:color w:val="0D0D0D"/>
+          <w:sz w:val="24"/>
+          <w:szCs w:val="24"/>
+          <w:u w:val="single"/>
+          <w:lang w:val="fr-BJ" w:eastAsia="fr-BJ"/>
+        </w:rPr>
+        <w:t>birth</w:t>
+      </w:r>
+      <w:proofErr w:type="gramEnd"/>
+      <w:r>
+        <w:rPr>
+          <w:rFonts w:ascii="Times New Roman" w:eastAsia="Times New Roman" w:hAnsi="Times New Roman" w:cs="Times New Roman"/>
+          <w:b/>
+          <w:bCs/>
+          <w:color w:val="0D0D0D"/>
+          <w:sz w:val="24"/>
+          <w:szCs w:val="24"/>
+          <w:u w:val="single"/>
+          <w:lang w:val="fr-BJ" w:eastAsia="fr-BJ"/>
+        </w:rPr>
+        <w:t>_day</w:t>
+      </w:r>
+      <w:proofErr w:type="spellEnd"/>
+      <w:r>
+        <w:rPr>
+          <w:rFonts w:ascii="Times New Roman" w:eastAsia="Times New Roman" w:hAnsi="Times New Roman" w:cs="Times New Roman"/>
+          <w:color w:val="0D0D0D"/>
+          <w:sz w:val="24"/>
+          <w:szCs w:val="24"/>
+          <w:lang w:val="fr-BJ" w:eastAsia="fr-BJ"/>
+        </w:rPr>
+        <w:t xml:space="preserve"> : Le jour de naissance du milliardaire.</w:t>
       </w:r>
     </w:p>
     <w:p>
@@ -594,22 +1213,52 @@
         <w:shd w:val="clear" w:color="auto" w:fill="FFFFFF"/>
         <w:spacing w:after="0" w:line="240" w:lineRule="auto"/>
         <w:rPr>
-          <w:rFonts w:ascii="Segoe UI" w:eastAsia="Times New Roman" w:hAnsi="Segoe UI" w:cs="Segoe UI"/>
-          <w:color w:val="0D0D0D"/>
-          <w:sz w:val="24"/>
-          <w:szCs w:val="24"/>
-          <w:lang w:val="fr-BJ" w:eastAsia="fr-BJ"/>
-        </w:rPr>
-      </w:pPr>
-      <w:r>
-        <w:rPr>
-          <w:rFonts w:ascii="Segoe UI" w:eastAsia="Times New Roman" w:hAnsi="Segoe UI" w:cs="Segoe UI"/>
-          <w:color w:val="0D0D0D"/>
-          <w:sz w:val="24"/>
-          <w:szCs w:val="24"/>
-          <w:lang w:val="fr-BJ" w:eastAsia="fr-BJ"/>
-        </w:rPr>
-        <w:t>cpi_country : Indice des prix à la consommation (IPC) pour le pays du milliardaire.</w:t>
+          <w:rFonts w:ascii="Times New Roman" w:eastAsia="Times New Roman" w:hAnsi="Times New Roman" w:cs="Times New Roman"/>
+          <w:color w:val="0D0D0D"/>
+          <w:sz w:val="24"/>
+          <w:szCs w:val="24"/>
+          <w:lang w:val="fr-BJ" w:eastAsia="fr-BJ"/>
+        </w:rPr>
+      </w:pPr>
+      <w:proofErr w:type="spellStart"/>
+      <w:proofErr w:type="gramStart"/>
+      <w:r>
+        <w:rPr>
+          <w:rFonts w:ascii="Times New Roman" w:eastAsia="Times New Roman" w:hAnsi="Times New Roman" w:cs="Times New Roman"/>
+          <w:b/>
+          <w:bCs/>
+          <w:color w:val="0D0D0D"/>
+          <w:sz w:val="24"/>
+          <w:szCs w:val="24"/>
+          <w:u w:val="single"/>
+          <w:lang w:val="fr-BJ" w:eastAsia="fr-BJ"/>
+        </w:rPr>
+        <w:t>cpi</w:t>
+      </w:r>
+      <w:proofErr w:type="gramEnd"/>
+      <w:r>
+        <w:rPr>
+          <w:rFonts w:ascii="Times New Roman" w:eastAsia="Times New Roman" w:hAnsi="Times New Roman" w:cs="Times New Roman"/>
+          <w:b/>
+          <w:bCs/>
+          <w:color w:val="0D0D0D"/>
+          <w:sz w:val="24"/>
+          <w:szCs w:val="24"/>
+          <w:u w:val="single"/>
+          <w:lang w:val="fr-BJ" w:eastAsia="fr-BJ"/>
+        </w:rPr>
+        <w:t>_country</w:t>
+      </w:r>
+      <w:proofErr w:type="spellEnd"/>
+      <w:r>
+        <w:rPr>
+          <w:rFonts w:ascii="Times New Roman" w:eastAsia="Times New Roman" w:hAnsi="Times New Roman" w:cs="Times New Roman"/>
+          <w:color w:val="0D0D0D"/>
+          <w:sz w:val="24"/>
+          <w:szCs w:val="24"/>
+          <w:lang w:val="fr-BJ" w:eastAsia="fr-BJ"/>
+        </w:rPr>
+        <w:t xml:space="preserve"> : Indice des prix à la consommation (IPC) pour le pays du milliardaire.</w:t>
       </w:r>
     </w:p>
     <w:p>
@@ -621,23 +1270,52 @@
         <w:shd w:val="clear" w:color="auto" w:fill="FFFFFF"/>
         <w:spacing w:after="0" w:line="240" w:lineRule="auto"/>
         <w:rPr>
-          <w:rFonts w:ascii="Segoe UI" w:eastAsia="Times New Roman" w:hAnsi="Segoe UI" w:cs="Segoe UI"/>
-          <w:color w:val="0D0D0D"/>
-          <w:sz w:val="24"/>
-          <w:szCs w:val="24"/>
-          <w:lang w:val="fr-BJ" w:eastAsia="fr-BJ"/>
-        </w:rPr>
-      </w:pPr>
-      <w:r>
-        <w:rPr>
-          <w:rFonts w:ascii="Segoe UI" w:eastAsia="Times New Roman" w:hAnsi="Segoe UI" w:cs="Segoe UI"/>
-          <w:color w:val="0D0D0D"/>
-          <w:sz w:val="24"/>
-          <w:szCs w:val="24"/>
-          <w:lang w:val="fr-BJ" w:eastAsia="fr-BJ"/>
-        </w:rPr>
-        <w:lastRenderedPageBreak/>
-        <w:t>cpi_change_country : Variation de l'IPC pour le pays du milliardaire.</w:t>
+          <w:rFonts w:ascii="Times New Roman" w:eastAsia="Times New Roman" w:hAnsi="Times New Roman" w:cs="Times New Roman"/>
+          <w:color w:val="0D0D0D"/>
+          <w:sz w:val="24"/>
+          <w:szCs w:val="24"/>
+          <w:lang w:val="fr-BJ" w:eastAsia="fr-BJ"/>
+        </w:rPr>
+      </w:pPr>
+      <w:proofErr w:type="spellStart"/>
+      <w:proofErr w:type="gramStart"/>
+      <w:r>
+        <w:rPr>
+          <w:rFonts w:ascii="Times New Roman" w:eastAsia="Times New Roman" w:hAnsi="Times New Roman" w:cs="Times New Roman"/>
+          <w:b/>
+          <w:bCs/>
+          <w:color w:val="0D0D0D"/>
+          <w:sz w:val="24"/>
+          <w:szCs w:val="24"/>
+          <w:u w:val="single"/>
+          <w:lang w:val="fr-BJ" w:eastAsia="fr-BJ"/>
+        </w:rPr>
+        <w:t>cpi</w:t>
+      </w:r>
+      <w:proofErr w:type="gramEnd"/>
+      <w:r>
+        <w:rPr>
+          <w:rFonts w:ascii="Times New Roman" w:eastAsia="Times New Roman" w:hAnsi="Times New Roman" w:cs="Times New Roman"/>
+          <w:b/>
+          <w:bCs/>
+          <w:color w:val="0D0D0D"/>
+          <w:sz w:val="24"/>
+          <w:szCs w:val="24"/>
+          <w:u w:val="single"/>
+          <w:lang w:val="fr-BJ" w:eastAsia="fr-BJ"/>
+        </w:rPr>
+        <w:t>_change_country</w:t>
+      </w:r>
+      <w:proofErr w:type="spellEnd"/>
+      <w:r>
+        <w:rPr>
+          <w:rFonts w:ascii="Times New Roman" w:eastAsia="Times New Roman" w:hAnsi="Times New Roman" w:cs="Times New Roman"/>
+          <w:color w:val="0D0D0D"/>
+          <w:sz w:val="24"/>
+          <w:szCs w:val="24"/>
+          <w:lang w:val="fr-BJ" w:eastAsia="fr-BJ"/>
+        </w:rPr>
+        <w:t xml:space="preserve"> : Variation de l'IPC pour le pays du milliardaire.</w:t>
       </w:r>
     </w:p>
     <w:p>
@@ -649,22 +1327,52 @@
         <w:shd w:val="clear" w:color="auto" w:fill="FFFFFF"/>
         <w:spacing w:after="0" w:line="240" w:lineRule="auto"/>
         <w:rPr>
-          <w:rFonts w:ascii="Segoe UI" w:eastAsia="Times New Roman" w:hAnsi="Segoe UI" w:cs="Segoe UI"/>
-          <w:color w:val="0D0D0D"/>
-          <w:sz w:val="24"/>
-          <w:szCs w:val="24"/>
-          <w:lang w:val="fr-BJ" w:eastAsia="fr-BJ"/>
-        </w:rPr>
-      </w:pPr>
-      <w:r>
-        <w:rPr>
-          <w:rFonts w:ascii="Segoe UI" w:eastAsia="Times New Roman" w:hAnsi="Segoe UI" w:cs="Segoe UI"/>
-          <w:color w:val="0D0D0D"/>
-          <w:sz w:val="24"/>
-          <w:szCs w:val="24"/>
-          <w:lang w:val="fr-BJ" w:eastAsia="fr-BJ"/>
-        </w:rPr>
-        <w:t>gdp_country : Produit intérieur brut (PIB) en dollars pour le pays du milliardaire.</w:t>
+          <w:rFonts w:ascii="Times New Roman" w:eastAsia="Times New Roman" w:hAnsi="Times New Roman" w:cs="Times New Roman"/>
+          <w:color w:val="0D0D0D"/>
+          <w:sz w:val="24"/>
+          <w:szCs w:val="24"/>
+          <w:lang w:val="fr-BJ" w:eastAsia="fr-BJ"/>
+        </w:rPr>
+      </w:pPr>
+      <w:proofErr w:type="spellStart"/>
+      <w:proofErr w:type="gramStart"/>
+      <w:r>
+        <w:rPr>
+          <w:rFonts w:ascii="Times New Roman" w:eastAsia="Times New Roman" w:hAnsi="Times New Roman" w:cs="Times New Roman"/>
+          <w:b/>
+          <w:bCs/>
+          <w:color w:val="0D0D0D"/>
+          <w:sz w:val="24"/>
+          <w:szCs w:val="24"/>
+          <w:u w:val="single"/>
+          <w:lang w:val="fr-BJ" w:eastAsia="fr-BJ"/>
+        </w:rPr>
+        <w:t>gdp</w:t>
+      </w:r>
+      <w:proofErr w:type="gramEnd"/>
+      <w:r>
+        <w:rPr>
+          <w:rFonts w:ascii="Times New Roman" w:eastAsia="Times New Roman" w:hAnsi="Times New Roman" w:cs="Times New Roman"/>
+          <w:b/>
+          <w:bCs/>
+          <w:color w:val="0D0D0D"/>
+          <w:sz w:val="24"/>
+          <w:szCs w:val="24"/>
+          <w:u w:val="single"/>
+          <w:lang w:val="fr-BJ" w:eastAsia="fr-BJ"/>
+        </w:rPr>
+        <w:t>_country</w:t>
+      </w:r>
+      <w:proofErr w:type="spellEnd"/>
+      <w:r>
+        <w:rPr>
+          <w:rFonts w:ascii="Times New Roman" w:eastAsia="Times New Roman" w:hAnsi="Times New Roman" w:cs="Times New Roman"/>
+          <w:color w:val="0D0D0D"/>
+          <w:sz w:val="24"/>
+          <w:szCs w:val="24"/>
+          <w:lang w:val="fr-BJ" w:eastAsia="fr-BJ"/>
+        </w:rPr>
+        <w:t xml:space="preserve"> : Produit intérieur brut (PIB) en dollars pour le pays du milliardaire.</w:t>
       </w:r>
     </w:p>
     <w:p>
@@ -676,22 +1384,53 @@
         <w:shd w:val="clear" w:color="auto" w:fill="FFFFFF"/>
         <w:spacing w:after="0" w:line="240" w:lineRule="auto"/>
         <w:rPr>
-          <w:rFonts w:ascii="Segoe UI" w:eastAsia="Times New Roman" w:hAnsi="Segoe UI" w:cs="Segoe UI"/>
-          <w:color w:val="0D0D0D"/>
-          <w:sz w:val="24"/>
-          <w:szCs w:val="24"/>
-          <w:lang w:val="fr-BJ" w:eastAsia="fr-BJ"/>
-        </w:rPr>
-      </w:pPr>
-      <w:r>
-        <w:rPr>
-          <w:rFonts w:ascii="Segoe UI" w:eastAsia="Times New Roman" w:hAnsi="Segoe UI" w:cs="Segoe UI"/>
-          <w:color w:val="0D0D0D"/>
-          <w:sz w:val="24"/>
-          <w:szCs w:val="24"/>
-          <w:lang w:val="fr-BJ" w:eastAsia="fr-BJ"/>
-        </w:rPr>
-        <w:t>g_tertiary_ed_enroll : Inscription à l'enseignement supérieur dans le pays du milliardaire.</w:t>
+          <w:rFonts w:ascii="Times New Roman" w:eastAsia="Times New Roman" w:hAnsi="Times New Roman" w:cs="Times New Roman"/>
+          <w:color w:val="0D0D0D"/>
+          <w:sz w:val="24"/>
+          <w:szCs w:val="24"/>
+          <w:lang w:val="fr-BJ" w:eastAsia="fr-BJ"/>
+        </w:rPr>
+      </w:pPr>
+      <w:proofErr w:type="spellStart"/>
+      <w:proofErr w:type="gramStart"/>
+      <w:r>
+        <w:rPr>
+          <w:rFonts w:ascii="Times New Roman" w:eastAsia="Times New Roman" w:hAnsi="Times New Roman" w:cs="Times New Roman"/>
+          <w:b/>
+          <w:bCs/>
+          <w:color w:val="0D0D0D"/>
+          <w:sz w:val="24"/>
+          <w:szCs w:val="24"/>
+          <w:u w:val="single"/>
+          <w:lang w:val="fr-BJ" w:eastAsia="fr-BJ"/>
+        </w:rPr>
+        <w:lastRenderedPageBreak/>
+        <w:t>g</w:t>
+      </w:r>
+      <w:proofErr w:type="gramEnd"/>
+      <w:r>
+        <w:rPr>
+          <w:rFonts w:ascii="Times New Roman" w:eastAsia="Times New Roman" w:hAnsi="Times New Roman" w:cs="Times New Roman"/>
+          <w:b/>
+          <w:bCs/>
+          <w:color w:val="0D0D0D"/>
+          <w:sz w:val="24"/>
+          <w:szCs w:val="24"/>
+          <w:u w:val="single"/>
+          <w:lang w:val="fr-BJ" w:eastAsia="fr-BJ"/>
+        </w:rPr>
+        <w:t>_tertiary_ed_enroll</w:t>
+      </w:r>
+      <w:proofErr w:type="spellEnd"/>
+      <w:r>
+        <w:rPr>
+          <w:rFonts w:ascii="Times New Roman" w:eastAsia="Times New Roman" w:hAnsi="Times New Roman" w:cs="Times New Roman"/>
+          <w:color w:val="0D0D0D"/>
+          <w:sz w:val="24"/>
+          <w:szCs w:val="24"/>
+          <w:lang w:val="fr-BJ" w:eastAsia="fr-BJ"/>
+        </w:rPr>
+        <w:t xml:space="preserve"> : Inscription à l'enseignement supérieur dans le pays du milliardaire.</w:t>
       </w:r>
     </w:p>
     <w:p>
@@ -703,22 +1442,52 @@
         <w:shd w:val="clear" w:color="auto" w:fill="FFFFFF"/>
         <w:spacing w:after="0" w:line="240" w:lineRule="auto"/>
         <w:rPr>
-          <w:rFonts w:ascii="Segoe UI" w:eastAsia="Times New Roman" w:hAnsi="Segoe UI" w:cs="Segoe UI"/>
-          <w:color w:val="0D0D0D"/>
-          <w:sz w:val="24"/>
-          <w:szCs w:val="24"/>
-          <w:lang w:val="fr-BJ" w:eastAsia="fr-BJ"/>
-        </w:rPr>
-      </w:pPr>
-      <w:r>
-        <w:rPr>
-          <w:rFonts w:ascii="Segoe UI" w:eastAsia="Times New Roman" w:hAnsi="Segoe UI" w:cs="Segoe UI"/>
-          <w:color w:val="0D0D0D"/>
-          <w:sz w:val="24"/>
-          <w:szCs w:val="24"/>
-          <w:lang w:val="fr-BJ" w:eastAsia="fr-BJ"/>
-        </w:rPr>
-        <w:t>g_primary_ed_enroll : Inscription à l'enseignement primaire dans le pays du milliardaire.</w:t>
+          <w:rFonts w:ascii="Times New Roman" w:eastAsia="Times New Roman" w:hAnsi="Times New Roman" w:cs="Times New Roman"/>
+          <w:color w:val="0D0D0D"/>
+          <w:sz w:val="24"/>
+          <w:szCs w:val="24"/>
+          <w:lang w:val="fr-BJ" w:eastAsia="fr-BJ"/>
+        </w:rPr>
+      </w:pPr>
+      <w:proofErr w:type="spellStart"/>
+      <w:proofErr w:type="gramStart"/>
+      <w:r>
+        <w:rPr>
+          <w:rFonts w:ascii="Times New Roman" w:eastAsia="Times New Roman" w:hAnsi="Times New Roman" w:cs="Times New Roman"/>
+          <w:b/>
+          <w:bCs/>
+          <w:color w:val="0D0D0D"/>
+          <w:sz w:val="24"/>
+          <w:szCs w:val="24"/>
+          <w:u w:val="single"/>
+          <w:lang w:val="fr-BJ" w:eastAsia="fr-BJ"/>
+        </w:rPr>
+        <w:t>g</w:t>
+      </w:r>
+      <w:proofErr w:type="gramEnd"/>
+      <w:r>
+        <w:rPr>
+          <w:rFonts w:ascii="Times New Roman" w:eastAsia="Times New Roman" w:hAnsi="Times New Roman" w:cs="Times New Roman"/>
+          <w:b/>
+          <w:bCs/>
+          <w:color w:val="0D0D0D"/>
+          <w:sz w:val="24"/>
+          <w:szCs w:val="24"/>
+          <w:u w:val="single"/>
+          <w:lang w:val="fr-BJ" w:eastAsia="fr-BJ"/>
+        </w:rPr>
+        <w:t>_primary_ed_enroll</w:t>
+      </w:r>
+      <w:proofErr w:type="spellEnd"/>
+      <w:r>
+        <w:rPr>
+          <w:rFonts w:ascii="Times New Roman" w:eastAsia="Times New Roman" w:hAnsi="Times New Roman" w:cs="Times New Roman"/>
+          <w:color w:val="0D0D0D"/>
+          <w:sz w:val="24"/>
+          <w:szCs w:val="24"/>
+          <w:lang w:val="fr-BJ" w:eastAsia="fr-BJ"/>
+        </w:rPr>
+        <w:t xml:space="preserve"> : Inscription à l'enseignement primaire dans le pays du milliardaire.</w:t>
       </w:r>
     </w:p>
     <w:p>
@@ -730,22 +1499,52 @@
         <w:shd w:val="clear" w:color="auto" w:fill="FFFFFF"/>
         <w:spacing w:after="0" w:line="240" w:lineRule="auto"/>
         <w:rPr>
-          <w:rFonts w:ascii="Segoe UI" w:eastAsia="Times New Roman" w:hAnsi="Segoe UI" w:cs="Segoe UI"/>
-          <w:color w:val="0D0D0D"/>
-          <w:sz w:val="24"/>
-          <w:szCs w:val="24"/>
-          <w:lang w:val="fr-BJ" w:eastAsia="fr-BJ"/>
-        </w:rPr>
-      </w:pPr>
-      <w:r>
-        <w:rPr>
-          <w:rFonts w:ascii="Segoe UI" w:eastAsia="Times New Roman" w:hAnsi="Segoe UI" w:cs="Segoe UI"/>
-          <w:color w:val="0D0D0D"/>
-          <w:sz w:val="24"/>
-          <w:szCs w:val="24"/>
-          <w:lang w:val="fr-BJ" w:eastAsia="fr-BJ"/>
-        </w:rPr>
-        <w:t>life_expectancy : Espérance de vie dans le pays du milliardaire.</w:t>
+          <w:rFonts w:ascii="Times New Roman" w:eastAsia="Times New Roman" w:hAnsi="Times New Roman" w:cs="Times New Roman"/>
+          <w:color w:val="0D0D0D"/>
+          <w:sz w:val="24"/>
+          <w:szCs w:val="24"/>
+          <w:lang w:val="fr-BJ" w:eastAsia="fr-BJ"/>
+        </w:rPr>
+      </w:pPr>
+      <w:proofErr w:type="spellStart"/>
+      <w:proofErr w:type="gramStart"/>
+      <w:r>
+        <w:rPr>
+          <w:rFonts w:ascii="Times New Roman" w:eastAsia="Times New Roman" w:hAnsi="Times New Roman" w:cs="Times New Roman"/>
+          <w:b/>
+          <w:bCs/>
+          <w:color w:val="0D0D0D"/>
+          <w:sz w:val="24"/>
+          <w:szCs w:val="24"/>
+          <w:u w:val="single"/>
+          <w:lang w:val="fr-BJ" w:eastAsia="fr-BJ"/>
+        </w:rPr>
+        <w:t>life</w:t>
+      </w:r>
+      <w:proofErr w:type="gramEnd"/>
+      <w:r>
+        <w:rPr>
+          <w:rFonts w:ascii="Times New Roman" w:eastAsia="Times New Roman" w:hAnsi="Times New Roman" w:cs="Times New Roman"/>
+          <w:b/>
+          <w:bCs/>
+          <w:color w:val="0D0D0D"/>
+          <w:sz w:val="24"/>
+          <w:szCs w:val="24"/>
+          <w:u w:val="single"/>
+          <w:lang w:val="fr-BJ" w:eastAsia="fr-BJ"/>
+        </w:rPr>
+        <w:t>_expectancy</w:t>
+      </w:r>
+      <w:proofErr w:type="spellEnd"/>
+      <w:r>
+        <w:rPr>
+          <w:rFonts w:ascii="Times New Roman" w:eastAsia="Times New Roman" w:hAnsi="Times New Roman" w:cs="Times New Roman"/>
+          <w:color w:val="0D0D0D"/>
+          <w:sz w:val="24"/>
+          <w:szCs w:val="24"/>
+          <w:lang w:val="fr-BJ" w:eastAsia="fr-BJ"/>
+        </w:rPr>
+        <w:t xml:space="preserve"> : Espérance de vie dans le pays du milliardaire.</w:t>
       </w:r>
     </w:p>
     <w:p>
@@ -757,22 +1556,52 @@
         <w:shd w:val="clear" w:color="auto" w:fill="FFFFFF"/>
         <w:spacing w:after="0" w:line="240" w:lineRule="auto"/>
         <w:rPr>
-          <w:rFonts w:ascii="Segoe UI" w:eastAsia="Times New Roman" w:hAnsi="Segoe UI" w:cs="Segoe UI"/>
-          <w:color w:val="0D0D0D"/>
-          <w:sz w:val="24"/>
-          <w:szCs w:val="24"/>
-          <w:lang w:val="fr-BJ" w:eastAsia="fr-BJ"/>
-        </w:rPr>
-      </w:pPr>
-      <w:r>
-        <w:rPr>
-          <w:rFonts w:ascii="Segoe UI" w:eastAsia="Times New Roman" w:hAnsi="Segoe UI" w:cs="Segoe UI"/>
-          <w:color w:val="0D0D0D"/>
-          <w:sz w:val="24"/>
-          <w:szCs w:val="24"/>
-          <w:lang w:val="fr-BJ" w:eastAsia="fr-BJ"/>
-        </w:rPr>
-        <w:t>tax_revenue : Recettes fiscales dans le pays du milliardaire.</w:t>
+          <w:rFonts w:ascii="Times New Roman" w:eastAsia="Times New Roman" w:hAnsi="Times New Roman" w:cs="Times New Roman"/>
+          <w:color w:val="0D0D0D"/>
+          <w:sz w:val="24"/>
+          <w:szCs w:val="24"/>
+          <w:lang w:val="fr-BJ" w:eastAsia="fr-BJ"/>
+        </w:rPr>
+      </w:pPr>
+      <w:proofErr w:type="spellStart"/>
+      <w:proofErr w:type="gramStart"/>
+      <w:r>
+        <w:rPr>
+          <w:rFonts w:ascii="Times New Roman" w:eastAsia="Times New Roman" w:hAnsi="Times New Roman" w:cs="Times New Roman"/>
+          <w:b/>
+          <w:bCs/>
+          <w:color w:val="0D0D0D"/>
+          <w:sz w:val="24"/>
+          <w:szCs w:val="24"/>
+          <w:u w:val="single"/>
+          <w:lang w:val="fr-BJ" w:eastAsia="fr-BJ"/>
+        </w:rPr>
+        <w:t>tax</w:t>
+      </w:r>
+      <w:proofErr w:type="gramEnd"/>
+      <w:r>
+        <w:rPr>
+          <w:rFonts w:ascii="Times New Roman" w:eastAsia="Times New Roman" w:hAnsi="Times New Roman" w:cs="Times New Roman"/>
+          <w:b/>
+          <w:bCs/>
+          <w:color w:val="0D0D0D"/>
+          <w:sz w:val="24"/>
+          <w:szCs w:val="24"/>
+          <w:u w:val="single"/>
+          <w:lang w:val="fr-BJ" w:eastAsia="fr-BJ"/>
+        </w:rPr>
+        <w:t>_revenue</w:t>
+      </w:r>
+      <w:proofErr w:type="spellEnd"/>
+      <w:r>
+        <w:rPr>
+          <w:rFonts w:ascii="Times New Roman" w:eastAsia="Times New Roman" w:hAnsi="Times New Roman" w:cs="Times New Roman"/>
+          <w:color w:val="0D0D0D"/>
+          <w:sz w:val="24"/>
+          <w:szCs w:val="24"/>
+          <w:lang w:val="fr-BJ" w:eastAsia="fr-BJ"/>
+        </w:rPr>
+        <w:t xml:space="preserve"> : Recettes fiscales dans le pays du milliardaire.</w:t>
       </w:r>
     </w:p>
     <w:p>
@@ -784,22 +1613,52 @@
         <w:shd w:val="clear" w:color="auto" w:fill="FFFFFF"/>
         <w:spacing w:after="0" w:line="240" w:lineRule="auto"/>
         <w:rPr>
-          <w:rFonts w:ascii="Segoe UI" w:eastAsia="Times New Roman" w:hAnsi="Segoe UI" w:cs="Segoe UI"/>
-          <w:color w:val="0D0D0D"/>
-          <w:sz w:val="24"/>
-          <w:szCs w:val="24"/>
-          <w:lang w:val="fr-BJ" w:eastAsia="fr-BJ"/>
-        </w:rPr>
-      </w:pPr>
-      <w:r>
-        <w:rPr>
-          <w:rFonts w:ascii="Segoe UI" w:eastAsia="Times New Roman" w:hAnsi="Segoe UI" w:cs="Segoe UI"/>
-          <w:color w:val="0D0D0D"/>
-          <w:sz w:val="24"/>
-          <w:szCs w:val="24"/>
-          <w:lang w:val="fr-BJ" w:eastAsia="fr-BJ"/>
-        </w:rPr>
-        <w:t>tax_rate : Taux d'imposition total dans le pays du milliardaire.</w:t>
+          <w:rFonts w:ascii="Times New Roman" w:eastAsia="Times New Roman" w:hAnsi="Times New Roman" w:cs="Times New Roman"/>
+          <w:color w:val="0D0D0D"/>
+          <w:sz w:val="24"/>
+          <w:szCs w:val="24"/>
+          <w:lang w:val="fr-BJ" w:eastAsia="fr-BJ"/>
+        </w:rPr>
+      </w:pPr>
+      <w:proofErr w:type="spellStart"/>
+      <w:proofErr w:type="gramStart"/>
+      <w:r>
+        <w:rPr>
+          <w:rFonts w:ascii="Times New Roman" w:eastAsia="Times New Roman" w:hAnsi="Times New Roman" w:cs="Times New Roman"/>
+          <w:b/>
+          <w:bCs/>
+          <w:color w:val="0D0D0D"/>
+          <w:sz w:val="24"/>
+          <w:szCs w:val="24"/>
+          <w:u w:val="single"/>
+          <w:lang w:val="fr-BJ" w:eastAsia="fr-BJ"/>
+        </w:rPr>
+        <w:t>tax</w:t>
+      </w:r>
+      <w:proofErr w:type="gramEnd"/>
+      <w:r>
+        <w:rPr>
+          <w:rFonts w:ascii="Times New Roman" w:eastAsia="Times New Roman" w:hAnsi="Times New Roman" w:cs="Times New Roman"/>
+          <w:b/>
+          <w:bCs/>
+          <w:color w:val="0D0D0D"/>
+          <w:sz w:val="24"/>
+          <w:szCs w:val="24"/>
+          <w:u w:val="single"/>
+          <w:lang w:val="fr-BJ" w:eastAsia="fr-BJ"/>
+        </w:rPr>
+        <w:t>_rate</w:t>
+      </w:r>
+      <w:proofErr w:type="spellEnd"/>
+      <w:r>
+        <w:rPr>
+          <w:rFonts w:ascii="Times New Roman" w:eastAsia="Times New Roman" w:hAnsi="Times New Roman" w:cs="Times New Roman"/>
+          <w:color w:val="0D0D0D"/>
+          <w:sz w:val="24"/>
+          <w:szCs w:val="24"/>
+          <w:lang w:val="fr-BJ" w:eastAsia="fr-BJ"/>
+        </w:rPr>
+        <w:t xml:space="preserve"> : Taux d'imposition total dans le pays du milliardaire.</w:t>
       </w:r>
     </w:p>
     <w:p>
@@ -811,22 +1670,52 @@
         <w:shd w:val="clear" w:color="auto" w:fill="FFFFFF"/>
         <w:spacing w:after="0" w:line="240" w:lineRule="auto"/>
         <w:rPr>
-          <w:rFonts w:ascii="Segoe UI" w:eastAsia="Times New Roman" w:hAnsi="Segoe UI" w:cs="Segoe UI"/>
-          <w:color w:val="0D0D0D"/>
-          <w:sz w:val="24"/>
-          <w:szCs w:val="24"/>
-          <w:lang w:val="fr-BJ" w:eastAsia="fr-BJ"/>
-        </w:rPr>
-      </w:pPr>
-      <w:r>
-        <w:rPr>
-          <w:rFonts w:ascii="Segoe UI" w:eastAsia="Times New Roman" w:hAnsi="Segoe UI" w:cs="Segoe UI"/>
-          <w:color w:val="0D0D0D"/>
-          <w:sz w:val="24"/>
-          <w:szCs w:val="24"/>
-          <w:lang w:val="fr-BJ" w:eastAsia="fr-BJ"/>
-        </w:rPr>
-        <w:t>country_pop : Population du pays du milliardaire.</w:t>
+          <w:rFonts w:ascii="Times New Roman" w:eastAsia="Times New Roman" w:hAnsi="Times New Roman" w:cs="Times New Roman"/>
+          <w:color w:val="0D0D0D"/>
+          <w:sz w:val="24"/>
+          <w:szCs w:val="24"/>
+          <w:lang w:val="fr-BJ" w:eastAsia="fr-BJ"/>
+        </w:rPr>
+      </w:pPr>
+      <w:proofErr w:type="spellStart"/>
+      <w:proofErr w:type="gramStart"/>
+      <w:r>
+        <w:rPr>
+          <w:rFonts w:ascii="Times New Roman" w:eastAsia="Times New Roman" w:hAnsi="Times New Roman" w:cs="Times New Roman"/>
+          <w:b/>
+          <w:bCs/>
+          <w:color w:val="0D0D0D"/>
+          <w:sz w:val="24"/>
+          <w:szCs w:val="24"/>
+          <w:u w:val="single"/>
+          <w:lang w:val="fr-BJ" w:eastAsia="fr-BJ"/>
+        </w:rPr>
+        <w:t>country</w:t>
+      </w:r>
+      <w:proofErr w:type="gramEnd"/>
+      <w:r>
+        <w:rPr>
+          <w:rFonts w:ascii="Times New Roman" w:eastAsia="Times New Roman" w:hAnsi="Times New Roman" w:cs="Times New Roman"/>
+          <w:b/>
+          <w:bCs/>
+          <w:color w:val="0D0D0D"/>
+          <w:sz w:val="24"/>
+          <w:szCs w:val="24"/>
+          <w:u w:val="single"/>
+          <w:lang w:val="fr-BJ" w:eastAsia="fr-BJ"/>
+        </w:rPr>
+        <w:t>_pop</w:t>
+      </w:r>
+      <w:proofErr w:type="spellEnd"/>
+      <w:r>
+        <w:rPr>
+          <w:rFonts w:ascii="Times New Roman" w:eastAsia="Times New Roman" w:hAnsi="Times New Roman" w:cs="Times New Roman"/>
+          <w:color w:val="0D0D0D"/>
+          <w:sz w:val="24"/>
+          <w:szCs w:val="24"/>
+          <w:lang w:val="fr-BJ" w:eastAsia="fr-BJ"/>
+        </w:rPr>
+        <w:t xml:space="preserve"> : Population du pays du milliardaire.</w:t>
       </w:r>
     </w:p>
     <w:p>
@@ -838,22 +1727,52 @@
         <w:shd w:val="clear" w:color="auto" w:fill="FFFFFF"/>
         <w:spacing w:after="0" w:line="240" w:lineRule="auto"/>
         <w:rPr>
-          <w:rFonts w:ascii="Segoe UI" w:eastAsia="Times New Roman" w:hAnsi="Segoe UI" w:cs="Segoe UI"/>
-          <w:color w:val="0D0D0D"/>
-          <w:sz w:val="24"/>
-          <w:szCs w:val="24"/>
-          <w:lang w:val="fr-BJ" w:eastAsia="fr-BJ"/>
-        </w:rPr>
-      </w:pPr>
-      <w:r>
-        <w:rPr>
-          <w:rFonts w:ascii="Segoe UI" w:eastAsia="Times New Roman" w:hAnsi="Segoe UI" w:cs="Segoe UI"/>
-          <w:color w:val="0D0D0D"/>
-          <w:sz w:val="24"/>
-          <w:szCs w:val="24"/>
-          <w:lang w:val="fr-BJ" w:eastAsia="fr-BJ"/>
-        </w:rPr>
-        <w:t>country_lat : Coordonnée de latitude du pays du milliardaire.</w:t>
+          <w:rFonts w:ascii="Times New Roman" w:eastAsia="Times New Roman" w:hAnsi="Times New Roman" w:cs="Times New Roman"/>
+          <w:color w:val="0D0D0D"/>
+          <w:sz w:val="24"/>
+          <w:szCs w:val="24"/>
+          <w:lang w:val="fr-BJ" w:eastAsia="fr-BJ"/>
+        </w:rPr>
+      </w:pPr>
+      <w:proofErr w:type="spellStart"/>
+      <w:proofErr w:type="gramStart"/>
+      <w:r>
+        <w:rPr>
+          <w:rFonts w:ascii="Times New Roman" w:eastAsia="Times New Roman" w:hAnsi="Times New Roman" w:cs="Times New Roman"/>
+          <w:b/>
+          <w:bCs/>
+          <w:color w:val="0D0D0D"/>
+          <w:sz w:val="24"/>
+          <w:szCs w:val="24"/>
+          <w:u w:val="single"/>
+          <w:lang w:val="fr-BJ" w:eastAsia="fr-BJ"/>
+        </w:rPr>
+        <w:t>country</w:t>
+      </w:r>
+      <w:proofErr w:type="gramEnd"/>
+      <w:r>
+        <w:rPr>
+          <w:rFonts w:ascii="Times New Roman" w:eastAsia="Times New Roman" w:hAnsi="Times New Roman" w:cs="Times New Roman"/>
+          <w:b/>
+          <w:bCs/>
+          <w:color w:val="0D0D0D"/>
+          <w:sz w:val="24"/>
+          <w:szCs w:val="24"/>
+          <w:u w:val="single"/>
+          <w:lang w:val="fr-BJ" w:eastAsia="fr-BJ"/>
+        </w:rPr>
+        <w:t>_lat</w:t>
+      </w:r>
+      <w:proofErr w:type="spellEnd"/>
+      <w:r>
+        <w:rPr>
+          <w:rFonts w:ascii="Times New Roman" w:eastAsia="Times New Roman" w:hAnsi="Times New Roman" w:cs="Times New Roman"/>
+          <w:color w:val="0D0D0D"/>
+          <w:sz w:val="24"/>
+          <w:szCs w:val="24"/>
+          <w:lang w:val="fr-BJ" w:eastAsia="fr-BJ"/>
+        </w:rPr>
+        <w:t xml:space="preserve"> : Coordonnée de latitude du pays du milliardaire.</w:t>
       </w:r>
     </w:p>
     <w:p>
@@ -865,22 +1784,52 @@
         <w:shd w:val="clear" w:color="auto" w:fill="FFFFFF"/>
         <w:spacing w:after="0" w:line="240" w:lineRule="auto"/>
         <w:rPr>
-          <w:rFonts w:ascii="Segoe UI" w:eastAsia="Times New Roman" w:hAnsi="Segoe UI" w:cs="Segoe UI"/>
-          <w:color w:val="0D0D0D"/>
-          <w:sz w:val="24"/>
-          <w:szCs w:val="24"/>
-          <w:lang w:val="fr-BJ" w:eastAsia="fr-BJ"/>
-        </w:rPr>
-      </w:pPr>
-      <w:r>
-        <w:rPr>
-          <w:rFonts w:ascii="Segoe UI" w:eastAsia="Times New Roman" w:hAnsi="Segoe UI" w:cs="Segoe UI"/>
-          <w:color w:val="0D0D0D"/>
-          <w:sz w:val="24"/>
-          <w:szCs w:val="24"/>
-          <w:lang w:val="fr-BJ" w:eastAsia="fr-BJ"/>
-        </w:rPr>
-        <w:t>country_long : Coordonnée de longitude du pays du milliardaire.</w:t>
+          <w:rFonts w:ascii="Times New Roman" w:eastAsia="Times New Roman" w:hAnsi="Times New Roman" w:cs="Times New Roman"/>
+          <w:color w:val="0D0D0D"/>
+          <w:sz w:val="24"/>
+          <w:szCs w:val="24"/>
+          <w:lang w:val="fr-BJ" w:eastAsia="fr-BJ"/>
+        </w:rPr>
+      </w:pPr>
+      <w:proofErr w:type="spellStart"/>
+      <w:proofErr w:type="gramStart"/>
+      <w:r>
+        <w:rPr>
+          <w:rFonts w:ascii="Times New Roman" w:eastAsia="Times New Roman" w:hAnsi="Times New Roman" w:cs="Times New Roman"/>
+          <w:b/>
+          <w:bCs/>
+          <w:color w:val="0D0D0D"/>
+          <w:sz w:val="24"/>
+          <w:szCs w:val="24"/>
+          <w:u w:val="single"/>
+          <w:lang w:val="fr-BJ" w:eastAsia="fr-BJ"/>
+        </w:rPr>
+        <w:t>country</w:t>
+      </w:r>
+      <w:proofErr w:type="gramEnd"/>
+      <w:r>
+        <w:rPr>
+          <w:rFonts w:ascii="Times New Roman" w:eastAsia="Times New Roman" w:hAnsi="Times New Roman" w:cs="Times New Roman"/>
+          <w:b/>
+          <w:bCs/>
+          <w:color w:val="0D0D0D"/>
+          <w:sz w:val="24"/>
+          <w:szCs w:val="24"/>
+          <w:u w:val="single"/>
+          <w:lang w:val="fr-BJ" w:eastAsia="fr-BJ"/>
+        </w:rPr>
+        <w:t>_long</w:t>
+      </w:r>
+      <w:proofErr w:type="spellEnd"/>
+      <w:r>
+        <w:rPr>
+          <w:rFonts w:ascii="Times New Roman" w:eastAsia="Times New Roman" w:hAnsi="Times New Roman" w:cs="Times New Roman"/>
+          <w:color w:val="0D0D0D"/>
+          <w:sz w:val="24"/>
+          <w:szCs w:val="24"/>
+          <w:lang w:val="fr-BJ" w:eastAsia="fr-BJ"/>
+        </w:rPr>
+        <w:t xml:space="preserve"> : Coordonnée de longitude du pays du milliardaire.</w:t>
       </w:r>
     </w:p>
     <w:p>
@@ -892,66 +1841,80 @@
         <w:shd w:val="clear" w:color="auto" w:fill="FFFFFF"/>
         <w:spacing w:after="0" w:line="240" w:lineRule="auto"/>
         <w:rPr>
-          <w:rFonts w:ascii="Segoe UI" w:eastAsia="Times New Roman" w:hAnsi="Segoe UI" w:cs="Segoe UI"/>
-          <w:color w:val="0D0D0D"/>
-          <w:sz w:val="24"/>
-          <w:szCs w:val="24"/>
-          <w:lang w:val="fr-BJ" w:eastAsia="fr-BJ"/>
-        </w:rPr>
-      </w:pPr>
-      <w:r>
-        <w:rPr>
-          <w:rFonts w:ascii="Segoe UI" w:eastAsia="Times New Roman" w:hAnsi="Segoe UI" w:cs="Segoe UI"/>
-          <w:color w:val="0D0D0D"/>
-          <w:sz w:val="24"/>
-          <w:szCs w:val="24"/>
-          <w:lang w:val="fr-BJ" w:eastAsia="fr-BJ"/>
-        </w:rPr>
-        <w:t>continent : Continent où se trouve le pays de résidence du milliardaire.</w:t>
-      </w:r>
-    </w:p>
-    <w:p>
-      <w:pPr>
-        <w:shd w:val="clear" w:color="auto" w:fill="FFFFFF"/>
-        <w:spacing w:before="300" w:after="300" w:line="240" w:lineRule="auto"/>
-        <w:rPr>
-          <w:rFonts w:ascii="Segoe UI" w:eastAsia="Times New Roman" w:hAnsi="Segoe UI" w:cs="Segoe UI"/>
-          <w:color w:val="0D0D0D"/>
-          <w:sz w:val="24"/>
-          <w:szCs w:val="24"/>
-          <w:lang w:val="fr-BJ" w:eastAsia="fr-BJ"/>
-        </w:rPr>
-      </w:pPr>
-      <w:r>
-        <w:rPr>
-          <w:rFonts w:ascii="Segoe UI" w:eastAsia="Times New Roman" w:hAnsi="Segoe UI" w:cs="Segoe UI"/>
-          <w:color w:val="0D0D0D"/>
-          <w:sz w:val="24"/>
-          <w:szCs w:val="24"/>
-          <w:lang w:val="fr-BJ" w:eastAsia="fr-BJ"/>
-        </w:rPr>
-        <w:t>Analyses potentielles :</w:t>
+          <w:rFonts w:ascii="Times New Roman" w:eastAsia="Times New Roman" w:hAnsi="Times New Roman" w:cs="Times New Roman"/>
+          <w:color w:val="0D0D0D"/>
+          <w:sz w:val="24"/>
+          <w:szCs w:val="24"/>
+          <w:lang w:val="fr-BJ" w:eastAsia="fr-BJ"/>
+        </w:rPr>
+      </w:pPr>
+      <w:proofErr w:type="gramStart"/>
+      <w:r>
+        <w:rPr>
+          <w:rFonts w:ascii="Times New Roman" w:eastAsia="Times New Roman" w:hAnsi="Times New Roman" w:cs="Times New Roman"/>
+          <w:b/>
+          <w:bCs/>
+          <w:color w:val="0D0D0D"/>
+          <w:sz w:val="24"/>
+          <w:szCs w:val="24"/>
+          <w:u w:val="single"/>
+          <w:lang w:val="fr-BJ" w:eastAsia="fr-BJ"/>
+        </w:rPr>
+        <w:t>continent</w:t>
+      </w:r>
+      <w:proofErr w:type="gramEnd"/>
+      <w:r>
+        <w:rPr>
+          <w:rFonts w:ascii="Times New Roman" w:eastAsia="Times New Roman" w:hAnsi="Times New Roman" w:cs="Times New Roman"/>
+          <w:color w:val="0D0D0D"/>
+          <w:sz w:val="24"/>
+          <w:szCs w:val="24"/>
+          <w:lang w:val="fr-BJ" w:eastAsia="fr-BJ"/>
+        </w:rPr>
+        <w:t xml:space="preserve"> : Continent où se trouve le pays de résidence du milliardaire.</w:t>
+      </w:r>
+    </w:p>
+    <w:p>
+      <w:pPr>
+        <w:pStyle w:val="NormalWeb"/>
+        <w:shd w:val="clear" w:color="auto" w:fill="FFFFFF"/>
+        <w:spacing w:before="300" w:beforeAutospacing="0" w:after="300" w:afterAutospacing="0"/>
+        <w:rPr>
+          <w:b/>
+          <w:bCs/>
+          <w:color w:val="0D0D0D"/>
+          <w:u w:val="single"/>
+        </w:rPr>
+      </w:pPr>
+      <w:r>
+        <w:rPr>
+          <w:b/>
+          <w:bCs/>
+          <w:color w:val="0D0D0D"/>
+          <w:u w:val="single"/>
+        </w:rPr>
+        <w:t xml:space="preserve">ANALYSES POTENTIELLES </w:t>
       </w:r>
     </w:p>
     <w:p>
       <w:pPr>
         <w:numPr>
           <w:ilvl w:val="0"/>
-          <w:numId w:val="3"/>
+          <w:numId w:val="4"/>
         </w:numPr>
         <w:shd w:val="clear" w:color="auto" w:fill="FFFFFF"/>
         <w:spacing w:after="0" w:line="240" w:lineRule="auto"/>
         <w:rPr>
-          <w:rFonts w:ascii="Segoe UI" w:eastAsia="Times New Roman" w:hAnsi="Segoe UI" w:cs="Segoe UI"/>
-          <w:color w:val="0D0D0D"/>
-          <w:sz w:val="24"/>
-          <w:szCs w:val="24"/>
-          <w:lang w:val="fr-BJ" w:eastAsia="fr-BJ"/>
-        </w:rPr>
-      </w:pPr>
-      <w:r>
-        <w:rPr>
-          <w:rFonts w:ascii="Segoe UI" w:eastAsia="Times New Roman" w:hAnsi="Segoe UI" w:cs="Segoe UI"/>
+          <w:rFonts w:ascii="Times New Roman" w:eastAsia="Times New Roman" w:hAnsi="Times New Roman" w:cs="Times New Roman"/>
+          <w:color w:val="0D0D0D"/>
+          <w:sz w:val="24"/>
+          <w:szCs w:val="24"/>
+          <w:lang w:val="fr-BJ" w:eastAsia="fr-BJ"/>
+        </w:rPr>
+      </w:pPr>
+      <w:r>
+        <w:rPr>
+          <w:rFonts w:ascii="Times New Roman" w:eastAsia="Times New Roman" w:hAnsi="Times New Roman" w:cs="Times New Roman"/>
           <w:color w:val="0D0D0D"/>
           <w:sz w:val="24"/>
           <w:szCs w:val="24"/>
@@ -964,21 +1927,21 @@
       <w:pPr>
         <w:numPr>
           <w:ilvl w:val="0"/>
-          <w:numId w:val="3"/>
+          <w:numId w:val="4"/>
         </w:numPr>
         <w:shd w:val="clear" w:color="auto" w:fill="FFFFFF"/>
         <w:spacing w:after="0" w:line="240" w:lineRule="auto"/>
         <w:rPr>
-          <w:rFonts w:ascii="Segoe UI" w:eastAsia="Times New Roman" w:hAnsi="Segoe UI" w:cs="Segoe UI"/>
-          <w:color w:val="0D0D0D"/>
-          <w:sz w:val="24"/>
-          <w:szCs w:val="24"/>
-          <w:lang w:val="fr-BJ" w:eastAsia="fr-BJ"/>
-        </w:rPr>
-      </w:pPr>
-      <w:r>
-        <w:rPr>
-          <w:rFonts w:ascii="Segoe UI" w:eastAsia="Times New Roman" w:hAnsi="Segoe UI" w:cs="Segoe UI"/>
+          <w:rFonts w:ascii="Times New Roman" w:eastAsia="Times New Roman" w:hAnsi="Times New Roman" w:cs="Times New Roman"/>
+          <w:color w:val="0D0D0D"/>
+          <w:sz w:val="24"/>
+          <w:szCs w:val="24"/>
+          <w:lang w:val="fr-BJ" w:eastAsia="fr-BJ"/>
+        </w:rPr>
+      </w:pPr>
+      <w:r>
+        <w:rPr>
+          <w:rFonts w:ascii="Times New Roman" w:eastAsia="Times New Roman" w:hAnsi="Times New Roman" w:cs="Times New Roman"/>
           <w:color w:val="0D0D0D"/>
           <w:sz w:val="24"/>
           <w:szCs w:val="24"/>
@@ -991,21 +1954,21 @@
       <w:pPr>
         <w:numPr>
           <w:ilvl w:val="0"/>
-          <w:numId w:val="3"/>
+          <w:numId w:val="4"/>
         </w:numPr>
         <w:shd w:val="clear" w:color="auto" w:fill="FFFFFF"/>
         <w:spacing w:after="0" w:line="240" w:lineRule="auto"/>
         <w:rPr>
-          <w:rFonts w:ascii="Segoe UI" w:eastAsia="Times New Roman" w:hAnsi="Segoe UI" w:cs="Segoe UI"/>
-          <w:color w:val="0D0D0D"/>
-          <w:sz w:val="24"/>
-          <w:szCs w:val="24"/>
-          <w:lang w:val="fr-BJ" w:eastAsia="fr-BJ"/>
-        </w:rPr>
-      </w:pPr>
-      <w:r>
-        <w:rPr>
-          <w:rFonts w:ascii="Segoe UI" w:eastAsia="Times New Roman" w:hAnsi="Segoe UI" w:cs="Segoe UI"/>
+          <w:rFonts w:ascii="Times New Roman" w:eastAsia="Times New Roman" w:hAnsi="Times New Roman" w:cs="Times New Roman"/>
+          <w:color w:val="0D0D0D"/>
+          <w:sz w:val="24"/>
+          <w:szCs w:val="24"/>
+          <w:lang w:val="fr-BJ" w:eastAsia="fr-BJ"/>
+        </w:rPr>
+      </w:pPr>
+      <w:r>
+        <w:rPr>
+          <w:rFonts w:ascii="Times New Roman" w:eastAsia="Times New Roman" w:hAnsi="Times New Roman" w:cs="Times New Roman"/>
           <w:color w:val="0D0D0D"/>
           <w:sz w:val="24"/>
           <w:szCs w:val="24"/>
@@ -1018,21 +1981,21 @@
       <w:pPr>
         <w:numPr>
           <w:ilvl w:val="0"/>
-          <w:numId w:val="3"/>
+          <w:numId w:val="4"/>
         </w:numPr>
         <w:shd w:val="clear" w:color="auto" w:fill="FFFFFF"/>
         <w:spacing w:after="0" w:line="240" w:lineRule="auto"/>
         <w:rPr>
-          <w:rFonts w:ascii="Segoe UI" w:eastAsia="Times New Roman" w:hAnsi="Segoe UI" w:cs="Segoe UI"/>
-          <w:color w:val="0D0D0D"/>
-          <w:sz w:val="24"/>
-          <w:szCs w:val="24"/>
-          <w:lang w:val="fr-BJ" w:eastAsia="fr-BJ"/>
-        </w:rPr>
-      </w:pPr>
-      <w:r>
-        <w:rPr>
-          <w:rFonts w:ascii="Segoe UI" w:eastAsia="Times New Roman" w:hAnsi="Segoe UI" w:cs="Segoe UI"/>
+          <w:rFonts w:ascii="Times New Roman" w:eastAsia="Times New Roman" w:hAnsi="Times New Roman" w:cs="Times New Roman"/>
+          <w:color w:val="0D0D0D"/>
+          <w:sz w:val="24"/>
+          <w:szCs w:val="24"/>
+          <w:lang w:val="fr-BJ" w:eastAsia="fr-BJ"/>
+        </w:rPr>
+      </w:pPr>
+      <w:r>
+        <w:rPr>
+          <w:rFonts w:ascii="Times New Roman" w:eastAsia="Times New Roman" w:hAnsi="Times New Roman" w:cs="Times New Roman"/>
           <w:color w:val="0D0D0D"/>
           <w:sz w:val="24"/>
           <w:szCs w:val="24"/>
@@ -1046,16 +2009,16 @@
         <w:shd w:val="clear" w:color="auto" w:fill="FFFFFF"/>
         <w:spacing w:before="300" w:after="0" w:line="240" w:lineRule="auto"/>
         <w:rPr>
-          <w:rFonts w:ascii="Segoe UI" w:eastAsia="Times New Roman" w:hAnsi="Segoe UI" w:cs="Segoe UI"/>
-          <w:color w:val="0D0D0D"/>
-          <w:sz w:val="24"/>
-          <w:szCs w:val="24"/>
-          <w:lang w:val="fr-BJ" w:eastAsia="fr-BJ"/>
-        </w:rPr>
-      </w:pPr>
-      <w:r>
-        <w:rPr>
-          <w:rFonts w:ascii="Segoe UI" w:eastAsia="Times New Roman" w:hAnsi="Segoe UI" w:cs="Segoe UI"/>
+          <w:rFonts w:ascii="Times New Roman" w:eastAsia="Times New Roman" w:hAnsi="Times New Roman" w:cs="Times New Roman"/>
+          <w:color w:val="0D0D0D"/>
+          <w:sz w:val="24"/>
+          <w:szCs w:val="24"/>
+          <w:lang w:val="fr-BJ" w:eastAsia="fr-BJ"/>
+        </w:rPr>
+      </w:pPr>
+      <w:r>
+        <w:rPr>
+          <w:rFonts w:ascii="Times New Roman" w:eastAsia="Times New Roman" w:hAnsi="Times New Roman" w:cs="Times New Roman"/>
           <w:color w:val="0D0D0D"/>
           <w:sz w:val="24"/>
           <w:szCs w:val="24"/>
@@ -1069,7 +2032,7 @@
         <w:shd w:val="clear" w:color="auto" w:fill="FFFFFF"/>
         <w:spacing w:after="0" w:line="240" w:lineRule="auto"/>
         <w:rPr>
-          <w:rFonts w:ascii="Segoe UI" w:eastAsia="Times New Roman" w:hAnsi="Segoe UI" w:cs="Segoe UI"/>
+          <w:rFonts w:ascii="Times New Roman" w:eastAsia="Times New Roman" w:hAnsi="Times New Roman" w:cs="Times New Roman"/>
           <w:color w:val="0D0D0D"/>
           <w:sz w:val="24"/>
           <w:szCs w:val="24"/>
@@ -1125,7 +2088,7 @@
         <w:spacing w:after="0" w:line="240" w:lineRule="auto"/>
         <w:jc w:val="center"/>
         <w:rPr>
-          <w:rFonts w:ascii="Arial" w:eastAsia="Times New Roman" w:hAnsi="Arial" w:cs="Arial"/>
+          <w:rFonts w:ascii="Times New Roman" w:eastAsia="Times New Roman" w:hAnsi="Times New Roman" w:cs="Times New Roman"/>
           <w:vanish/>
           <w:sz w:val="16"/>
           <w:szCs w:val="16"/>
@@ -1134,7 +2097,7 @@
       </w:pPr>
       <w:r>
         <w:rPr>
-          <w:rFonts w:ascii="Arial" w:eastAsia="Times New Roman" w:hAnsi="Arial" w:cs="Arial"/>
+          <w:rFonts w:ascii="Times New Roman" w:eastAsia="Times New Roman" w:hAnsi="Times New Roman" w:cs="Times New Roman"/>
           <w:vanish/>
           <w:sz w:val="16"/>
           <w:szCs w:val="16"/>
@@ -1148,15 +2111,21 @@
         <w:shd w:val="clear" w:color="auto" w:fill="FFFFFF"/>
         <w:spacing w:after="0" w:line="240" w:lineRule="auto"/>
         <w:rPr>
-          <w:rFonts w:ascii="Segoe UI" w:eastAsia="Times New Roman" w:hAnsi="Segoe UI" w:cs="Segoe UI"/>
-          <w:color w:val="0D0D0D"/>
-          <w:sz w:val="24"/>
-          <w:szCs w:val="24"/>
-          <w:lang w:val="fr-BJ" w:eastAsia="fr-BJ"/>
-        </w:rPr>
-      </w:pPr>
-    </w:p>
-    <w:p/>
+          <w:rFonts w:ascii="Times New Roman" w:eastAsia="Times New Roman" w:hAnsi="Times New Roman" w:cs="Times New Roman"/>
+          <w:color w:val="0D0D0D"/>
+          <w:sz w:val="24"/>
+          <w:szCs w:val="24"/>
+          <w:lang w:val="fr-BJ" w:eastAsia="fr-BJ"/>
+        </w:rPr>
+      </w:pPr>
+    </w:p>
+    <w:p>
+      <w:pPr>
+        <w:rPr>
+          <w:rFonts w:ascii="Times New Roman" w:hAnsi="Times New Roman" w:cs="Times New Roman"/>
+        </w:rPr>
+      </w:pPr>
+    </w:p>
     <w:sectPr>
       <w:pgSz w:w="12240" w:h="15840"/>
       <w:pgMar w:top="1417" w:right="1417" w:bottom="1417" w:left="1417" w:header="708" w:footer="708" w:gutter="0"/>
@@ -1170,6 +2139,119 @@
 <file path=word/numbering.xml><?xml version="1.0" encoding="utf-8"?>
 <w:numbering xmlns:wpc="http://schemas.microsoft.com/office/word/2010/wordprocessingCanvas" xmlns:cx="http://schemas.microsoft.com/office/drawing/2014/chartex" xmlns:cx1="http://schemas.microsoft.com/office/drawing/2015/9/8/chartex" xmlns:cx2="http://schemas.microsoft.com/office/drawing/2015/10/21/chartex" xmlns:cx3="http://schemas.microsoft.com/office/drawing/2016/5/9/chartex" xmlns:cx4="http://schemas.microsoft.com/office/drawing/2016/5/10/chartex" xmlns:cx5="http://schemas.microsoft.com/office/drawing/2016/5/11/chartex" xmlns:cx6="http://schemas.microsoft.com/office/drawing/2016/5/12/chartex" xmlns:cx7="http://schemas.microsoft.com/office/drawing/2016/5/13/chartex" xmlns:cx8="http://schemas.microsoft.com/office/drawing/2016/5/14/chartex" xmlns:mc="http://schemas.openxmlformats.org/markup-compatibility/2006" xmlns:aink="http://schemas.microsoft.com/office/drawing/2016/ink" xmlns:am3d="http://schemas.microsoft.com/office/drawing/2017/model3d" xmlns:o="urn:schemas-microsoft-com:office:office" xmlns:oel="http://schemas.microsoft.com/office/2019/extlst" xmlns:r="http://schemas.openxmlformats.org/officeDocument/2006/relationships" xmlns:m="http://schemas.openxmlformats.org/officeDocument/2006/math" xmlns:v="urn:schemas-microsoft-com:vml" xmlns:wp14="http://schemas.microsoft.com/office/word/2010/wordprocessingDrawing" xmlns:wp="http://schemas.openxmlformats.org/drawingml/2006/wordprocessingDrawing" xmlns:w10="urn:schemas-microsoft-com:office:word" xmlns:w="http://schemas.openxmlformats.org/wordprocessingml/2006/main" xmlns:w14="http://schemas.microsoft.com/office/word/2010/wordml" xmlns:w15="http://schemas.microsoft.com/office/word/2012/wordml" xmlns:w16cex="http://schemas.microsoft.com/office/word/2018/wordml/cex" xmlns:w16cid="http://schemas.microsoft.com/office/word/2016/wordml/cid" xmlns:w16="http://schemas.microsoft.com/office/word/2018/wordml" xmlns:w16sdtdh="http://schemas.microsoft.com/office/word/2020/wordml/sdtdatahash" xmlns:w16se="http://schemas.microsoft.com/office/word/2015/wordml/symex" xmlns:wpg="http://schemas.microsoft.com/office/word/2010/wordprocessingGroup" xmlns:wpi="http://schemas.microsoft.com/office/word/2010/wordprocessingInk" xmlns:wne="http://schemas.microsoft.com/office/word/2006/wordml" xmlns:wps="http://schemas.microsoft.com/office/word/2010/wordprocessingShape" mc:Ignorable="w14 w15 w16se w16cid w16 w16cex w16sdtdh wp14">
   <w:abstractNum w:abstractNumId="0" w15:restartNumberingAfterBreak="0">
+    <w:nsid w:val="447032C9"/>
+    <w:multiLevelType w:val="multilevel"/>
+    <w:tmpl w:val="E3E45394"/>
+    <w:lvl w:ilvl="0">
+      <w:start w:val="1"/>
+      <w:numFmt w:val="upperLetter"/>
+      <w:lvlText w:val="%1."/>
+      <w:lvlJc w:val="left"/>
+      <w:pPr>
+        <w:tabs>
+          <w:tab w:val="num" w:pos="720"/>
+        </w:tabs>
+        <w:ind w:left="720" w:hanging="360"/>
+      </w:pPr>
+    </w:lvl>
+    <w:lvl w:ilvl="1" w:tentative="1">
+      <w:start w:val="1"/>
+      <w:numFmt w:val="decimal"/>
+      <w:lvlText w:val="%2."/>
+      <w:lvlJc w:val="left"/>
+      <w:pPr>
+        <w:tabs>
+          <w:tab w:val="num" w:pos="1440"/>
+        </w:tabs>
+        <w:ind w:left="1440" w:hanging="360"/>
+      </w:pPr>
+    </w:lvl>
+    <w:lvl w:ilvl="2" w:tentative="1">
+      <w:start w:val="1"/>
+      <w:numFmt w:val="decimal"/>
+      <w:lvlText w:val="%3."/>
+      <w:lvlJc w:val="left"/>
+      <w:pPr>
+        <w:tabs>
+          <w:tab w:val="num" w:pos="2160"/>
+        </w:tabs>
+        <w:ind w:left="2160" w:hanging="360"/>
+      </w:pPr>
+    </w:lvl>
+    <w:lvl w:ilvl="3" w:tentative="1">
+      <w:start w:val="1"/>
+      <w:numFmt w:val="decimal"/>
+      <w:lvlText w:val="%4."/>
+      <w:lvlJc w:val="left"/>
+      <w:pPr>
+        <w:tabs>
+          <w:tab w:val="num" w:pos="2880"/>
+        </w:tabs>
+        <w:ind w:left="2880" w:hanging="360"/>
+      </w:pPr>
+    </w:lvl>
+    <w:lvl w:ilvl="4" w:tentative="1">
+      <w:start w:val="1"/>
+      <w:numFmt w:val="decimal"/>
+      <w:lvlText w:val="%5."/>
+      <w:lvlJc w:val="left"/>
+      <w:pPr>
+        <w:tabs>
+          <w:tab w:val="num" w:pos="3600"/>
+        </w:tabs>
+        <w:ind w:left="3600" w:hanging="360"/>
+      </w:pPr>
+    </w:lvl>
+    <w:lvl w:ilvl="5" w:tentative="1">
+      <w:start w:val="1"/>
+      <w:numFmt w:val="decimal"/>
+      <w:lvlText w:val="%6."/>
+      <w:lvlJc w:val="left"/>
+      <w:pPr>
+        <w:tabs>
+          <w:tab w:val="num" w:pos="4320"/>
+        </w:tabs>
+        <w:ind w:left="4320" w:hanging="360"/>
+      </w:pPr>
+    </w:lvl>
+    <w:lvl w:ilvl="6" w:tentative="1">
+      <w:start w:val="1"/>
+      <w:numFmt w:val="decimal"/>
+      <w:lvlText w:val="%7."/>
+      <w:lvlJc w:val="left"/>
+      <w:pPr>
+        <w:tabs>
+          <w:tab w:val="num" w:pos="5040"/>
+        </w:tabs>
+        <w:ind w:left="5040" w:hanging="360"/>
+      </w:pPr>
+    </w:lvl>
+    <w:lvl w:ilvl="7" w:tentative="1">
+      <w:start w:val="1"/>
+      <w:numFmt w:val="decimal"/>
+      <w:lvlText w:val="%8."/>
+      <w:lvlJc w:val="left"/>
+      <w:pPr>
+        <w:tabs>
+          <w:tab w:val="num" w:pos="5760"/>
+        </w:tabs>
+        <w:ind w:left="5760" w:hanging="360"/>
+      </w:pPr>
+    </w:lvl>
+    <w:lvl w:ilvl="8" w:tentative="1">
+      <w:start w:val="1"/>
+      <w:numFmt w:val="decimal"/>
+      <w:lvlText w:val="%9."/>
+      <w:lvlJc w:val="left"/>
+      <w:pPr>
+        <w:tabs>
+          <w:tab w:val="num" w:pos="6480"/>
+        </w:tabs>
+        <w:ind w:left="6480" w:hanging="360"/>
+      </w:pPr>
+    </w:lvl>
+  </w:abstractNum>
+  <w:abstractNum w:abstractNumId="1" w15:restartNumberingAfterBreak="0">
     <w:nsid w:val="45DE2791"/>
     <w:multiLevelType w:val="multilevel"/>
     <w:tmpl w:val="3754E9CC"/>
@@ -1282,7 +2364,7 @@
       </w:pPr>
     </w:lvl>
   </w:abstractNum>
-  <w:abstractNum w:abstractNumId="1" w15:restartNumberingAfterBreak="0">
+  <w:abstractNum w:abstractNumId="2" w15:restartNumberingAfterBreak="0">
     <w:nsid w:val="53D13939"/>
     <w:multiLevelType w:val="multilevel"/>
     <w:tmpl w:val="F538303A"/>
@@ -1431,7 +2513,7 @@
       </w:rPr>
     </w:lvl>
   </w:abstractNum>
-  <w:abstractNum w:abstractNumId="2" w15:restartNumberingAfterBreak="0">
+  <w:abstractNum w:abstractNumId="3" w15:restartNumberingAfterBreak="0">
     <w:nsid w:val="6EF87179"/>
     <w:multiLevelType w:val="multilevel"/>
     <w:tmpl w:val="022A6122"/>
@@ -1581,12 +2663,15 @@
     </w:lvl>
   </w:abstractNum>
   <w:num w:numId="1" w16cid:durableId="1784613513">
+    <w:abstractNumId w:val="3"/>
+  </w:num>
+  <w:num w:numId="2" w16cid:durableId="1213929845">
     <w:abstractNumId w:val="2"/>
   </w:num>
-  <w:num w:numId="2" w16cid:durableId="1213929845">
+  <w:num w:numId="3" w16cid:durableId="2126072506">
     <w:abstractNumId w:val="1"/>
   </w:num>
-  <w:num w:numId="3" w16cid:durableId="2126072506">
+  <w:num w:numId="4" w16cid:durableId="408817240">
     <w:abstractNumId w:val="0"/>
   </w:num>
 </w:numbering>

</xml_diff>